<commit_message>
Análisis y Algoritmos de problemas
</commit_message>
<xml_diff>
--- a/Tarea_02.docx
+++ b/Tarea_02.docx
@@ -1,6 +1,6 @@
 
 <file path=word/document.xml><?xml version="1.0" encoding="utf-8"?>
-<w:document xmlns:wpc="http://schemas.microsoft.com/office/word/2010/wordprocessingCanvas" xmlns:mo="http://schemas.microsoft.com/office/mac/office/2008/main" xmlns:mc="http://schemas.openxmlformats.org/markup-compatibility/2006" xmlns:mv="urn:schemas-microsoft-com:mac:vml" xmlns:o="urn:schemas-microsoft-com:office:office" xmlns:r="http://schemas.openxmlformats.org/officeDocument/2006/relationships" xmlns:m="http://schemas.openxmlformats.org/officeDocument/2006/math" xmlns:v="urn:schemas-microsoft-com:vml" xmlns:wp14="http://schemas.microsoft.com/office/word/2010/wordprocessingDrawing" xmlns:wp="http://schemas.openxmlformats.org/drawingml/2006/wordprocessingDrawing" xmlns:w10="urn:schemas-microsoft-com:office:word" xmlns:w="http://schemas.openxmlformats.org/wordprocessingml/2006/main" xmlns:w14="http://schemas.microsoft.com/office/word/2010/wordml" xmlns:w15="http://schemas.microsoft.com/office/word/2012/wordml" xmlns:wpg="http://schemas.microsoft.com/office/word/2010/wordprocessingGroup" xmlns:wpi="http://schemas.microsoft.com/office/word/2010/wordprocessingInk" xmlns:wne="http://schemas.microsoft.com/office/word/2006/wordml" xmlns:wps="http://schemas.microsoft.com/office/word/2010/wordprocessingShape" mc:Ignorable="w14 w15 wp14">
+<w:document xmlns:wpc="http://schemas.microsoft.com/office/word/2010/wordprocessingCanvas" xmlns:cx="http://schemas.microsoft.com/office/drawing/2014/chartex" xmlns:cx1="http://schemas.microsoft.com/office/drawing/2015/9/8/chartex" xmlns:cx2="http://schemas.microsoft.com/office/drawing/2015/10/21/chartex" xmlns:cx3="http://schemas.microsoft.com/office/drawing/2016/5/9/chartex" xmlns:cx4="http://schemas.microsoft.com/office/drawing/2016/5/10/chartex" xmlns:cx5="http://schemas.microsoft.com/office/drawing/2016/5/11/chartex" xmlns:cx6="http://schemas.microsoft.com/office/drawing/2016/5/12/chartex" xmlns:cx7="http://schemas.microsoft.com/office/drawing/2016/5/13/chartex" xmlns:cx8="http://schemas.microsoft.com/office/drawing/2016/5/14/chartex" xmlns:mc="http://schemas.openxmlformats.org/markup-compatibility/2006" xmlns:aink="http://schemas.microsoft.com/office/drawing/2016/ink" xmlns:am3d="http://schemas.microsoft.com/office/drawing/2017/model3d" xmlns:o="urn:schemas-microsoft-com:office:office" xmlns:r="http://schemas.openxmlformats.org/officeDocument/2006/relationships" xmlns:m="http://schemas.openxmlformats.org/officeDocument/2006/math" xmlns:v="urn:schemas-microsoft-com:vml" xmlns:wp14="http://schemas.microsoft.com/office/word/2010/wordprocessingDrawing" xmlns:wp="http://schemas.openxmlformats.org/drawingml/2006/wordprocessingDrawing" xmlns:w10="urn:schemas-microsoft-com:office:word" xmlns:w="http://schemas.openxmlformats.org/wordprocessingml/2006/main" xmlns:w14="http://schemas.microsoft.com/office/word/2010/wordml" xmlns:w15="http://schemas.microsoft.com/office/word/2012/wordml" xmlns:w16cid="http://schemas.microsoft.com/office/word/2016/wordml/cid" xmlns:w16se="http://schemas.microsoft.com/office/word/2015/wordml/symex" xmlns:wpg="http://schemas.microsoft.com/office/word/2010/wordprocessingGroup" xmlns:wpi="http://schemas.microsoft.com/office/word/2010/wordprocessingInk" xmlns:wne="http://schemas.microsoft.com/office/word/2006/wordml" xmlns:wps="http://schemas.microsoft.com/office/word/2010/wordprocessingShape" mc:Ignorable="w14 w15 w16se w16cid wp14">
   <w:body>
     <w:p>
       <w:pPr>
@@ -69,25 +69,7 @@
           <w:sz w:val="22"/>
           <w:szCs w:val="22"/>
         </w:rPr>
-        <w:t xml:space="preserve">Antes de iniciar la tarea debes hacer </w:t>
-      </w:r>
-      <w:proofErr w:type="spellStart"/>
-      <w:r>
-        <w:rPr>
-          <w:rFonts w:ascii="Avenir Book" w:eastAsia="Arial Unicode MS" w:hAnsi="Avenir Book" w:cs="Arial Unicode MS"/>
-          <w:sz w:val="22"/>
-          <w:szCs w:val="22"/>
-        </w:rPr>
-        <w:t>fork</w:t>
-      </w:r>
-      <w:proofErr w:type="spellEnd"/>
-      <w:r>
-        <w:rPr>
-          <w:rFonts w:ascii="Avenir Book" w:eastAsia="Arial Unicode MS" w:hAnsi="Avenir Book" w:cs="Arial Unicode MS"/>
-          <w:sz w:val="22"/>
-          <w:szCs w:val="22"/>
-        </w:rPr>
-        <w:t xml:space="preserve"> al proyecto que se encuentra en:</w:t>
+        <w:t>Antes de iniciar la tarea debes hacer fork al proyecto que se encuentra en:</w:t>
       </w:r>
     </w:p>
     <w:p>
@@ -128,25 +110,7 @@
           <w:sz w:val="22"/>
           <w:szCs w:val="22"/>
         </w:rPr>
-        <w:t xml:space="preserve">Después de hacer </w:t>
-      </w:r>
-      <w:proofErr w:type="spellStart"/>
-      <w:r>
-        <w:rPr>
-          <w:rFonts w:ascii="Avenir Book" w:eastAsia="Arial Unicode MS" w:hAnsi="Avenir Book" w:cs="Arial Unicode MS"/>
-          <w:sz w:val="22"/>
-          <w:szCs w:val="22"/>
-        </w:rPr>
-        <w:t>fork</w:t>
-      </w:r>
-      <w:proofErr w:type="spellEnd"/>
-      <w:r>
-        <w:rPr>
-          <w:rFonts w:ascii="Avenir Book" w:eastAsia="Arial Unicode MS" w:hAnsi="Avenir Book" w:cs="Arial Unicode MS"/>
-          <w:sz w:val="22"/>
-          <w:szCs w:val="22"/>
-        </w:rPr>
-        <w:t xml:space="preserve">, clona el proyecto en tu computadora y completa este documento como se pide en cada uno de los </w:t>
+        <w:t xml:space="preserve">Después de hacer fork, clona el proyecto en tu computadora y completa este documento como se pide en cada uno de los </w:t>
       </w:r>
       <w:r>
         <w:rPr>
@@ -199,25 +163,7 @@
           <w:sz w:val="22"/>
           <w:szCs w:val="22"/>
         </w:rPr>
-        <w:t xml:space="preserve">Al terminar, debes subir a tu cuenta de </w:t>
-      </w:r>
-      <w:proofErr w:type="spellStart"/>
-      <w:r>
-        <w:rPr>
-          <w:rFonts w:ascii="Avenir Book" w:eastAsia="Arial Unicode MS" w:hAnsi="Avenir Book" w:cs="Arial Unicode MS"/>
-          <w:sz w:val="22"/>
-          <w:szCs w:val="22"/>
-        </w:rPr>
-        <w:t>github</w:t>
-      </w:r>
-      <w:proofErr w:type="spellEnd"/>
-      <w:r>
-        <w:rPr>
-          <w:rFonts w:ascii="Avenir Book" w:eastAsia="Arial Unicode MS" w:hAnsi="Avenir Book" w:cs="Arial Unicode MS"/>
-          <w:sz w:val="22"/>
-          <w:szCs w:val="22"/>
-        </w:rPr>
-        <w:t xml:space="preserve"> los cambios y hacer un</w:t>
+        <w:t>Al terminar, debes subir a tu cuenta de github los cambios y hacer un</w:t>
       </w:r>
       <w:r>
         <w:rPr>
@@ -227,7 +173,6 @@
         </w:rPr>
         <w:t xml:space="preserve"> </w:t>
       </w:r>
-      <w:proofErr w:type="spellStart"/>
       <w:r>
         <w:rPr>
           <w:rFonts w:ascii="Avenir Book" w:eastAsia="Arial Unicode MS" w:hAnsi="Avenir Book" w:cs="Arial Unicode MS"/>
@@ -235,9 +180,8 @@
           <w:sz w:val="22"/>
           <w:szCs w:val="22"/>
         </w:rPr>
-        <w:t>Pull</w:t>
-      </w:r>
-      <w:proofErr w:type="spellEnd"/>
+        <w:t>Pull R</w:t>
+      </w:r>
       <w:r>
         <w:rPr>
           <w:rFonts w:ascii="Avenir Book" w:eastAsia="Arial Unicode MS" w:hAnsi="Avenir Book" w:cs="Arial Unicode MS"/>
@@ -245,28 +189,8 @@
           <w:sz w:val="22"/>
           <w:szCs w:val="22"/>
         </w:rPr>
-        <w:t xml:space="preserve"> </w:t>
-      </w:r>
-      <w:proofErr w:type="spellStart"/>
-      <w:r>
-        <w:rPr>
-          <w:rFonts w:ascii="Avenir Book" w:eastAsia="Arial Unicode MS" w:hAnsi="Avenir Book" w:cs="Arial Unicode MS"/>
-          <w:b/>
-          <w:sz w:val="22"/>
-          <w:szCs w:val="22"/>
-        </w:rPr>
-        <w:t>R</w:t>
-      </w:r>
-      <w:r>
-        <w:rPr>
-          <w:rFonts w:ascii="Avenir Book" w:eastAsia="Arial Unicode MS" w:hAnsi="Avenir Book" w:cs="Arial Unicode MS"/>
-          <w:b/>
-          <w:sz w:val="22"/>
-          <w:szCs w:val="22"/>
-        </w:rPr>
         <w:t>equest</w:t>
       </w:r>
-      <w:proofErr w:type="spellEnd"/>
       <w:r>
         <w:rPr>
           <w:rFonts w:ascii="Avenir Book" w:eastAsia="Arial Unicode MS" w:hAnsi="Avenir Book" w:cs="Arial Unicode MS"/>
@@ -610,7 +534,277 @@
                 <w:szCs w:val="22"/>
                 <w:lang w:val="es-MX"/>
               </w:rPr>
-              <w:t>Salidas:</w:t>
+              <w:t>Salidas</w:t>
+            </w:r>
+            <w:r>
+              <w:rPr>
+                <w:rFonts w:ascii="Avenir Book" w:eastAsia="Arial Unicode MS" w:hAnsi="Avenir Book" w:cs="Arial Unicode MS"/>
+                <w:bCs/>
+                <w:sz w:val="20"/>
+                <w:szCs w:val="22"/>
+                <w:lang w:val="es-MX"/>
+              </w:rPr>
+              <w:t>:</w:t>
+            </w:r>
+          </w:p>
+          <w:p>
+            <w:pPr>
+              <w:pStyle w:val="Sinespaciado"/>
+              <w:rPr>
+                <w:rFonts w:ascii="Avenir Book" w:eastAsia="Arial Unicode MS" w:hAnsi="Avenir Book" w:cs="Arial Unicode MS"/>
+                <w:bCs/>
+                <w:sz w:val="20"/>
+                <w:szCs w:val="22"/>
+                <w:lang w:val="es-MX"/>
+              </w:rPr>
+            </w:pPr>
+            <w:r>
+              <w:rPr>
+                <w:rFonts w:ascii="Avenir Book" w:eastAsia="Arial Unicode MS" w:hAnsi="Avenir Book" w:cs="Arial Unicode MS"/>
+                <w:bCs/>
+                <w:sz w:val="20"/>
+                <w:szCs w:val="22"/>
+                <w:lang w:val="es-MX"/>
+              </w:rPr>
+              <w:t>String con nombre completo (</w:t>
+            </w:r>
+            <w:r>
+              <w:rPr>
+                <w:rFonts w:ascii="Avenir Book" w:eastAsia="Arial Unicode MS" w:hAnsi="Avenir Book" w:cs="Arial Unicode MS"/>
+                <w:bCs/>
+                <w:sz w:val="20"/>
+                <w:szCs w:val="22"/>
+                <w:lang w:val="es-MX"/>
+              </w:rPr>
+              <w:t>Fernando Sebastian Silva Mirmaontes</w:t>
+            </w:r>
+            <w:r>
+              <w:rPr>
+                <w:rFonts w:ascii="Avenir Book" w:eastAsia="Arial Unicode MS" w:hAnsi="Avenir Book" w:cs="Arial Unicode MS"/>
+                <w:bCs/>
+                <w:sz w:val="20"/>
+                <w:szCs w:val="22"/>
+                <w:lang w:val="es-MX"/>
+              </w:rPr>
+              <w:t>)</w:t>
+            </w:r>
+          </w:p>
+          <w:p>
+            <w:pPr>
+              <w:pStyle w:val="Sinespaciado"/>
+              <w:rPr>
+                <w:rFonts w:ascii="Avenir Book" w:eastAsia="Arial Unicode MS" w:hAnsi="Avenir Book" w:cs="Arial Unicode MS"/>
+                <w:bCs/>
+                <w:sz w:val="20"/>
+                <w:szCs w:val="22"/>
+                <w:lang w:val="es-MX"/>
+              </w:rPr>
+            </w:pPr>
+            <w:r>
+              <w:rPr>
+                <w:rFonts w:ascii="Avenir Book" w:eastAsia="Arial Unicode MS" w:hAnsi="Avenir Book" w:cs="Arial Unicode MS"/>
+                <w:bCs/>
+                <w:sz w:val="20"/>
+                <w:szCs w:val="22"/>
+                <w:lang w:val="es-MX"/>
+              </w:rPr>
+              <w:t>String con mi matricula</w:t>
+            </w:r>
+            <w:r>
+              <w:rPr>
+                <w:rFonts w:ascii="Avenir Book" w:eastAsia="Arial Unicode MS" w:hAnsi="Avenir Book" w:cs="Arial Unicode MS"/>
+                <w:bCs/>
+                <w:sz w:val="20"/>
+                <w:szCs w:val="22"/>
+                <w:lang w:val="es-MX"/>
+              </w:rPr>
+              <w:t xml:space="preserve"> </w:t>
+            </w:r>
+            <w:r>
+              <w:rPr>
+                <w:rFonts w:ascii="Avenir Book" w:eastAsia="Arial Unicode MS" w:hAnsi="Avenir Book" w:cs="Arial Unicode MS"/>
+                <w:bCs/>
+                <w:sz w:val="20"/>
+                <w:szCs w:val="22"/>
+                <w:lang w:val="es-MX"/>
+              </w:rPr>
+              <w:t>(</w:t>
+            </w:r>
+            <w:r>
+              <w:rPr>
+                <w:rFonts w:ascii="Avenir Book" w:eastAsia="Arial Unicode MS" w:hAnsi="Avenir Book" w:cs="Arial Unicode MS"/>
+                <w:bCs/>
+                <w:sz w:val="20"/>
+                <w:szCs w:val="22"/>
+                <w:lang w:val="es-MX"/>
+              </w:rPr>
+              <w:t>A01746925</w:t>
+            </w:r>
+            <w:r>
+              <w:rPr>
+                <w:rFonts w:ascii="Avenir Book" w:eastAsia="Arial Unicode MS" w:hAnsi="Avenir Book" w:cs="Arial Unicode MS"/>
+                <w:bCs/>
+                <w:sz w:val="20"/>
+                <w:szCs w:val="22"/>
+                <w:lang w:val="es-MX"/>
+              </w:rPr>
+              <w:t>)</w:t>
+            </w:r>
+          </w:p>
+          <w:p>
+            <w:pPr>
+              <w:pStyle w:val="Sinespaciado"/>
+              <w:rPr>
+                <w:rFonts w:ascii="Avenir Book" w:eastAsia="Arial Unicode MS" w:hAnsi="Avenir Book" w:cs="Arial Unicode MS"/>
+                <w:bCs/>
+                <w:sz w:val="20"/>
+                <w:szCs w:val="22"/>
+                <w:lang w:val="es-MX"/>
+              </w:rPr>
+            </w:pPr>
+            <w:r>
+              <w:rPr>
+                <w:rFonts w:ascii="Avenir Book" w:eastAsia="Arial Unicode MS" w:hAnsi="Avenir Book" w:cs="Arial Unicode MS"/>
+                <w:bCs/>
+                <w:sz w:val="20"/>
+                <w:szCs w:val="22"/>
+                <w:lang w:val="es-MX"/>
+              </w:rPr>
+              <w:t>String la carrera e</w:t>
+            </w:r>
+            <w:r>
+              <w:rPr>
+                <w:rFonts w:ascii="Avenir Book" w:eastAsia="Arial Unicode MS" w:hAnsi="Avenir Book" w:cs="Arial Unicode MS"/>
+                <w:bCs/>
+                <w:sz w:val="20"/>
+                <w:szCs w:val="22"/>
+                <w:lang w:val="es-MX"/>
+              </w:rPr>
+              <w:t>n la que estoy (</w:t>
+            </w:r>
+            <w:r>
+              <w:rPr>
+                <w:rFonts w:ascii="Avenir Book" w:eastAsia="Arial Unicode MS" w:hAnsi="Avenir Book" w:cs="Arial Unicode MS"/>
+                <w:bCs/>
+                <w:sz w:val="20"/>
+                <w:szCs w:val="22"/>
+                <w:lang w:val="es-MX"/>
+              </w:rPr>
+              <w:t>ISC</w:t>
+            </w:r>
+            <w:r>
+              <w:rPr>
+                <w:rFonts w:ascii="Avenir Book" w:eastAsia="Arial Unicode MS" w:hAnsi="Avenir Book" w:cs="Arial Unicode MS"/>
+                <w:bCs/>
+                <w:sz w:val="20"/>
+                <w:szCs w:val="22"/>
+                <w:lang w:val="es-MX"/>
+              </w:rPr>
+              <w:t>)</w:t>
+            </w:r>
+          </w:p>
+          <w:p>
+            <w:pPr>
+              <w:pStyle w:val="Sinespaciado"/>
+              <w:rPr>
+                <w:rFonts w:ascii="Avenir Book" w:eastAsia="Arial Unicode MS" w:hAnsi="Avenir Book" w:cs="Arial Unicode MS"/>
+                <w:bCs/>
+                <w:sz w:val="20"/>
+                <w:szCs w:val="22"/>
+                <w:lang w:val="es-MX"/>
+              </w:rPr>
+            </w:pPr>
+            <w:r>
+              <w:rPr>
+                <w:rFonts w:ascii="Avenir Book" w:eastAsia="Arial Unicode MS" w:hAnsi="Avenir Book" w:cs="Arial Unicode MS"/>
+                <w:bCs/>
+                <w:sz w:val="20"/>
+                <w:szCs w:val="22"/>
+                <w:lang w:val="es-MX"/>
+              </w:rPr>
+              <w:t>String</w:t>
+            </w:r>
+            <w:r>
+              <w:rPr>
+                <w:rFonts w:ascii="Avenir Book" w:eastAsia="Arial Unicode MS" w:hAnsi="Avenir Book" w:cs="Arial Unicode MS"/>
+                <w:bCs/>
+                <w:sz w:val="20"/>
+                <w:szCs w:val="22"/>
+                <w:lang w:val="es-MX"/>
+              </w:rPr>
+              <w:t xml:space="preserve"> la escuela en la que estuve</w:t>
+            </w:r>
+            <w:r>
+              <w:rPr>
+                <w:rFonts w:ascii="Avenir Book" w:eastAsia="Arial Unicode MS" w:hAnsi="Avenir Book" w:cs="Arial Unicode MS"/>
+                <w:bCs/>
+                <w:sz w:val="20"/>
+                <w:szCs w:val="22"/>
+                <w:lang w:val="es-MX"/>
+              </w:rPr>
+              <w:t xml:space="preserve"> (Colegio Cedros Norte</w:t>
+            </w:r>
+            <w:r>
+              <w:rPr>
+                <w:rFonts w:ascii="Avenir Book" w:eastAsia="Arial Unicode MS" w:hAnsi="Avenir Book" w:cs="Arial Unicode MS"/>
+                <w:bCs/>
+                <w:sz w:val="20"/>
+                <w:szCs w:val="22"/>
+                <w:lang w:val="es-MX"/>
+              </w:rPr>
+              <w:t>)</w:t>
+            </w:r>
+          </w:p>
+          <w:p>
+            <w:pPr>
+              <w:pStyle w:val="Sinespaciado"/>
+              <w:rPr>
+                <w:rFonts w:ascii="Avenir Book" w:eastAsia="Arial Unicode MS" w:hAnsi="Avenir Book" w:cs="Arial Unicode MS"/>
+                <w:bCs/>
+                <w:sz w:val="20"/>
+                <w:szCs w:val="22"/>
+                <w:lang w:val="es-MX"/>
+              </w:rPr>
+            </w:pPr>
+            <w:r>
+              <w:rPr>
+                <w:rFonts w:ascii="Avenir Book" w:eastAsia="Arial Unicode MS" w:hAnsi="Avenir Book" w:cs="Arial Unicode MS"/>
+                <w:bCs/>
+                <w:sz w:val="20"/>
+                <w:szCs w:val="22"/>
+                <w:lang w:val="es-MX"/>
+              </w:rPr>
+              <w:t>String</w:t>
+            </w:r>
+            <w:r>
+              <w:rPr>
+                <w:rFonts w:ascii="Avenir Book" w:eastAsia="Arial Unicode MS" w:hAnsi="Avenir Book" w:cs="Arial Unicode MS"/>
+                <w:bCs/>
+                <w:sz w:val="20"/>
+                <w:szCs w:val="22"/>
+                <w:lang w:val="es-MX"/>
+              </w:rPr>
+              <w:t xml:space="preserve"> de una breve descripción (</w:t>
+            </w:r>
+            <w:r>
+              <w:rPr>
+                <w:rFonts w:ascii="Avenir Book" w:eastAsia="Arial Unicode MS" w:hAnsi="Avenir Book" w:cs="Arial Unicode MS"/>
+                <w:bCs/>
+                <w:sz w:val="20"/>
+                <w:szCs w:val="22"/>
+                <w:lang w:val="es-MX"/>
+              </w:rPr>
+              <w:t>…</w:t>
+            </w:r>
+            <w:r>
+              <w:rPr>
+                <w:rFonts w:ascii="Avenir Book" w:eastAsia="Arial Unicode MS" w:hAnsi="Avenir Book" w:cs="Arial Unicode MS"/>
+                <w:bCs/>
+                <w:sz w:val="20"/>
+                <w:szCs w:val="22"/>
+                <w:lang w:val="es-MX"/>
+              </w:rPr>
+              <w:t>)</w:t>
             </w:r>
           </w:p>
           <w:p>
@@ -741,6 +935,142 @@
                 <w:lang w:val="es-MX"/>
               </w:rPr>
             </w:pPr>
+            <w:r>
+              <w:rPr>
+                <w:rFonts w:ascii="Avenir Book" w:eastAsia="Arial Unicode MS" w:hAnsi="Avenir Book" w:cs="Arial Unicode MS"/>
+                <w:bCs/>
+                <w:sz w:val="20"/>
+                <w:szCs w:val="22"/>
+                <w:lang w:val="es-MX"/>
+              </w:rPr>
+              <w:t>Imprimir</w:t>
+            </w:r>
+            <w:r>
+              <w:rPr>
+                <w:rFonts w:ascii="Avenir Book" w:eastAsia="Arial Unicode MS" w:hAnsi="Avenir Book" w:cs="Arial Unicode MS"/>
+                <w:bCs/>
+                <w:sz w:val="20"/>
+                <w:szCs w:val="22"/>
+                <w:lang w:val="es-MX"/>
+              </w:rPr>
+              <w:t xml:space="preserve"> cada una de las salidas por separado.</w:t>
+            </w:r>
+          </w:p>
+          <w:p>
+            <w:pPr>
+              <w:pStyle w:val="Sinespaciado"/>
+              <w:rPr>
+                <w:rFonts w:ascii="Avenir Book" w:eastAsia="Arial Unicode MS" w:hAnsi="Avenir Book" w:cs="Arial Unicode MS"/>
+                <w:bCs/>
+                <w:sz w:val="20"/>
+                <w:szCs w:val="22"/>
+                <w:lang w:val="es-MX"/>
+              </w:rPr>
+            </w:pPr>
+            <w:r>
+              <w:rPr>
+                <w:rFonts w:ascii="Avenir Book" w:eastAsia="Arial Unicode MS" w:hAnsi="Avenir Book" w:cs="Arial Unicode MS"/>
+                <w:bCs/>
+                <w:sz w:val="20"/>
+                <w:szCs w:val="22"/>
+                <w:lang w:val="es-MX"/>
+              </w:rPr>
+              <w:t>Saltear un renglón entre lo que se pide y la respuesta de este.</w:t>
+            </w:r>
+          </w:p>
+          <w:p>
+            <w:pPr>
+              <w:pStyle w:val="Sinespaciado"/>
+              <w:rPr>
+                <w:rFonts w:ascii="Avenir Book" w:eastAsia="Arial Unicode MS" w:hAnsi="Avenir Book" w:cs="Arial Unicode MS"/>
+                <w:bCs/>
+                <w:sz w:val="20"/>
+                <w:szCs w:val="22"/>
+                <w:lang w:val="es-MX"/>
+              </w:rPr>
+            </w:pPr>
+            <w:r>
+              <w:rPr>
+                <w:rFonts w:ascii="Avenir Book" w:eastAsia="Arial Unicode MS" w:hAnsi="Avenir Book" w:cs="Arial Unicode MS"/>
+                <w:bCs/>
+                <w:sz w:val="20"/>
+                <w:szCs w:val="22"/>
+                <w:lang w:val="es-MX"/>
+              </w:rPr>
+              <w:t>Saltear un renglón entre cada salida.</w:t>
+            </w:r>
+            <w:r>
+              <w:rPr>
+                <w:rFonts w:ascii="Avenir Book" w:eastAsia="Arial Unicode MS" w:hAnsi="Avenir Book" w:cs="Arial Unicode MS"/>
+                <w:bCs/>
+                <w:sz w:val="20"/>
+                <w:szCs w:val="22"/>
+                <w:lang w:val="es-MX"/>
+              </w:rPr>
+              <w:t xml:space="preserve">  </w:t>
+            </w:r>
+          </w:p>
+          <w:p>
+            <w:pPr>
+              <w:pStyle w:val="Sinespaciado"/>
+              <w:rPr>
+                <w:rFonts w:ascii="Avenir Book" w:eastAsia="Arial Unicode MS" w:hAnsi="Avenir Book" w:cs="Arial Unicode MS"/>
+                <w:bCs/>
+                <w:sz w:val="20"/>
+                <w:szCs w:val="22"/>
+                <w:lang w:val="es-MX"/>
+              </w:rPr>
+            </w:pPr>
+            <w:r>
+              <w:rPr>
+                <w:rFonts w:ascii="Avenir Book" w:eastAsia="Arial Unicode MS" w:hAnsi="Avenir Book" w:cs="Arial Unicode MS"/>
+                <w:bCs/>
+                <w:sz w:val="20"/>
+                <w:szCs w:val="22"/>
+                <w:lang w:val="es-MX"/>
+              </w:rPr>
+              <w:t xml:space="preserve">En el caso de la </w:t>
+            </w:r>
+            <w:r>
+              <w:rPr>
+                <w:rFonts w:ascii="Avenir Book" w:eastAsia="Arial Unicode MS" w:hAnsi="Avenir Book" w:cs="Arial Unicode MS"/>
+                <w:bCs/>
+                <w:sz w:val="20"/>
+                <w:szCs w:val="22"/>
+                <w:lang w:val="es-MX"/>
+              </w:rPr>
+              <w:t>descripción</w:t>
+            </w:r>
+            <w:r>
+              <w:rPr>
+                <w:rFonts w:ascii="Avenir Book" w:eastAsia="Arial Unicode MS" w:hAnsi="Avenir Book" w:cs="Arial Unicode MS"/>
+                <w:bCs/>
+                <w:sz w:val="20"/>
+                <w:szCs w:val="22"/>
+                <w:lang w:val="es-MX"/>
+              </w:rPr>
+              <w:t xml:space="preserve">, saltear un renglón entre cada descripción personal que </w:t>
+            </w:r>
+            <w:r>
+              <w:rPr>
+                <w:rFonts w:ascii="Avenir Book" w:eastAsia="Arial Unicode MS" w:hAnsi="Avenir Book" w:cs="Arial Unicode MS"/>
+                <w:bCs/>
+                <w:sz w:val="20"/>
+                <w:szCs w:val="22"/>
+                <w:lang w:val="es-MX"/>
+              </w:rPr>
+              <w:t>dé</w:t>
+            </w:r>
+            <w:r>
+              <w:rPr>
+                <w:rFonts w:ascii="Avenir Book" w:eastAsia="Arial Unicode MS" w:hAnsi="Avenir Book" w:cs="Arial Unicode MS"/>
+                <w:bCs/>
+                <w:sz w:val="20"/>
+                <w:szCs w:val="22"/>
+                <w:lang w:val="es-MX"/>
+              </w:rPr>
+              <w:t>.</w:t>
+            </w:r>
           </w:p>
           <w:p>
             <w:pPr>
@@ -1521,7 +1851,7 @@
         <w:tblLook w:val="04A0" w:firstRow="1" w:lastRow="0" w:firstColumn="1" w:lastColumn="0" w:noHBand="0" w:noVBand="1"/>
       </w:tblPr>
       <w:tblGrid>
-        <w:gridCol w:w="10220"/>
+        <w:gridCol w:w="10296"/>
       </w:tblGrid>
       <w:tr>
         <w:tc>
@@ -1573,6 +1903,16 @@
               </w:rPr>
               <w:t>Entradas:</w:t>
             </w:r>
+            <w:r>
+              <w:rPr>
+                <w:rFonts w:ascii="Avenir Book" w:eastAsia="Arial Unicode MS" w:hAnsi="Avenir Book" w:cs="Arial Unicode MS"/>
+                <w:bCs/>
+                <w:sz w:val="20"/>
+                <w:szCs w:val="22"/>
+                <w:lang w:val="es-MX"/>
+              </w:rPr>
+              <w:t xml:space="preserve"> Velocidad del vehículo</w:t>
+            </w:r>
           </w:p>
           <w:p>
             <w:pPr>
@@ -1595,6 +1935,82 @@
               </w:rPr>
               <w:t>Salidas:</w:t>
             </w:r>
+            <w:r>
+              <w:rPr>
+                <w:rFonts w:ascii="Avenir Book" w:eastAsia="Arial Unicode MS" w:hAnsi="Avenir Book" w:cs="Arial Unicode MS"/>
+                <w:bCs/>
+                <w:sz w:val="20"/>
+                <w:szCs w:val="22"/>
+                <w:lang w:val="es-MX"/>
+              </w:rPr>
+              <w:t xml:space="preserve"> </w:t>
+            </w:r>
+          </w:p>
+          <w:p>
+            <w:pPr>
+              <w:pStyle w:val="Sinespaciado"/>
+              <w:rPr>
+                <w:rFonts w:ascii="Avenir Book" w:eastAsia="Arial Unicode MS" w:hAnsi="Avenir Book" w:cs="Arial Unicode MS"/>
+                <w:bCs/>
+                <w:sz w:val="20"/>
+                <w:szCs w:val="22"/>
+                <w:lang w:val="es-MX"/>
+              </w:rPr>
+            </w:pPr>
+            <w:r>
+              <w:rPr>
+                <w:rFonts w:ascii="Avenir Book" w:eastAsia="Arial Unicode MS" w:hAnsi="Avenir Book" w:cs="Arial Unicode MS"/>
+                <w:bCs/>
+                <w:sz w:val="20"/>
+                <w:szCs w:val="22"/>
+                <w:lang w:val="es-MX"/>
+              </w:rPr>
+              <w:t>Distancia que recorre en 7 horas</w:t>
+            </w:r>
+          </w:p>
+          <w:p>
+            <w:pPr>
+              <w:pStyle w:val="Sinespaciado"/>
+              <w:rPr>
+                <w:rFonts w:ascii="Avenir Book" w:eastAsia="Arial Unicode MS" w:hAnsi="Avenir Book" w:cs="Arial Unicode MS"/>
+                <w:bCs/>
+                <w:sz w:val="20"/>
+                <w:szCs w:val="22"/>
+                <w:lang w:val="es-MX"/>
+              </w:rPr>
+            </w:pPr>
+            <w:r>
+              <w:rPr>
+                <w:rFonts w:ascii="Avenir Book" w:eastAsia="Arial Unicode MS" w:hAnsi="Avenir Book" w:cs="Arial Unicode MS"/>
+                <w:bCs/>
+                <w:sz w:val="20"/>
+                <w:szCs w:val="22"/>
+                <w:lang w:val="es-MX"/>
+              </w:rPr>
+              <w:t>Distancia que recorren en 4.5 horas</w:t>
+            </w:r>
+          </w:p>
+          <w:p>
+            <w:pPr>
+              <w:pStyle w:val="Sinespaciado"/>
+              <w:rPr>
+                <w:rFonts w:ascii="Avenir Book" w:eastAsia="Arial Unicode MS" w:hAnsi="Avenir Book" w:cs="Arial Unicode MS"/>
+                <w:bCs/>
+                <w:sz w:val="20"/>
+                <w:szCs w:val="22"/>
+                <w:lang w:val="es-MX"/>
+              </w:rPr>
+            </w:pPr>
+            <w:r>
+              <w:rPr>
+                <w:rFonts w:ascii="Avenir Book" w:eastAsia="Arial Unicode MS" w:hAnsi="Avenir Book" w:cs="Arial Unicode MS"/>
+                <w:bCs/>
+                <w:sz w:val="20"/>
+                <w:szCs w:val="22"/>
+                <w:lang w:val="es-MX"/>
+              </w:rPr>
+              <w:t>El tiempo en el que recorre 437 km.</w:t>
+            </w:r>
           </w:p>
           <w:p>
             <w:pPr>
@@ -1617,6 +2033,58 @@
               </w:rPr>
               <w:t>Relación E/S:</w:t>
             </w:r>
+            <w:r>
+              <w:rPr>
+                <w:rFonts w:ascii="Avenir Book" w:eastAsia="Arial Unicode MS" w:hAnsi="Avenir Book" w:cs="Arial Unicode MS"/>
+                <w:bCs/>
+                <w:sz w:val="20"/>
+                <w:szCs w:val="22"/>
+                <w:lang w:val="es-MX"/>
+              </w:rPr>
+              <w:t xml:space="preserve"> la distancia se calcula multiplicando la cantidad de </w:t>
+            </w:r>
+            <w:r>
+              <w:rPr>
+                <w:rFonts w:ascii="Avenir Book" w:eastAsia="Arial Unicode MS" w:hAnsi="Avenir Book" w:cs="Arial Unicode MS"/>
+                <w:bCs/>
+                <w:sz w:val="20"/>
+                <w:szCs w:val="22"/>
+                <w:lang w:val="es-MX"/>
+              </w:rPr>
+              <w:t>horas (</w:t>
+            </w:r>
+            <w:r>
+              <w:rPr>
+                <w:rFonts w:ascii="Avenir Book" w:eastAsia="Arial Unicode MS" w:hAnsi="Avenir Book" w:cs="Arial Unicode MS"/>
+                <w:bCs/>
+                <w:sz w:val="20"/>
+                <w:szCs w:val="22"/>
+                <w:lang w:val="es-MX"/>
+              </w:rPr>
+              <w:t>7 y 4.5 respectivamente a la salida correspondiente) por la velocidad de entrada.</w:t>
+            </w:r>
+          </w:p>
+          <w:p>
+            <w:pPr>
+              <w:pStyle w:val="Sinespaciado"/>
+              <w:rPr>
+                <w:rFonts w:ascii="Avenir Book" w:eastAsia="Arial Unicode MS" w:hAnsi="Avenir Book" w:cs="Arial Unicode MS"/>
+                <w:bCs/>
+                <w:sz w:val="20"/>
+                <w:szCs w:val="22"/>
+                <w:lang w:val="es-MX"/>
+              </w:rPr>
+            </w:pPr>
+            <w:r>
+              <w:rPr>
+                <w:rFonts w:ascii="Avenir Book" w:eastAsia="Arial Unicode MS" w:hAnsi="Avenir Book" w:cs="Arial Unicode MS"/>
+                <w:bCs/>
+                <w:sz w:val="20"/>
+                <w:szCs w:val="22"/>
+                <w:lang w:val="es-MX"/>
+              </w:rPr>
+              <w:t xml:space="preserve">El tiempo es dividir la distancia (en este caso 437) entre la velocidad otorgada. </w:t>
+            </w:r>
           </w:p>
           <w:p>
             <w:pPr>
@@ -1704,6 +2172,59 @@
                 <w:lang w:val="es-MX"/>
               </w:rPr>
             </w:pPr>
+            <w:r>
+              <w:rPr>
+                <w:noProof/>
+              </w:rPr>
+              <w:drawing>
+                <wp:inline distT="0" distB="0" distL="0" distR="0" wp14:anchorId="0EBD1326" wp14:editId="2A5334BB">
+                  <wp:extent cx="7185660" cy="4040296"/>
+                  <wp:effectExtent l="0" t="0" r="0" b="0"/>
+                  <wp:docPr id="3" name="Imagen 3"/>
+                  <wp:cNvGraphicFramePr>
+                    <a:graphicFrameLocks xmlns:a="http://schemas.openxmlformats.org/drawingml/2006/main" noChangeAspect="1"/>
+                  </wp:cNvGraphicFramePr>
+                  <a:graphic xmlns:a="http://schemas.openxmlformats.org/drawingml/2006/main">
+                    <a:graphicData uri="http://schemas.openxmlformats.org/drawingml/2006/picture">
+                      <pic:pic xmlns:pic="http://schemas.openxmlformats.org/drawingml/2006/picture">
+                        <pic:nvPicPr>
+                          <pic:cNvPr id="0" name="Picture 1"/>
+                          <pic:cNvPicPr>
+                            <a:picLocks noChangeAspect="1" noChangeArrowheads="1"/>
+                          </pic:cNvPicPr>
+                        </pic:nvPicPr>
+                        <pic:blipFill>
+                          <a:blip r:embed="rId6">
+                            <a:extLst>
+                              <a:ext uri="{28A0092B-C50C-407E-A947-70E740481C1C}">
+                                <a14:useLocalDpi xmlns:a14="http://schemas.microsoft.com/office/drawing/2010/main" val="0"/>
+                              </a:ext>
+                            </a:extLst>
+                          </a:blip>
+                          <a:srcRect/>
+                          <a:stretch>
+                            <a:fillRect/>
+                          </a:stretch>
+                        </pic:blipFill>
+                        <pic:spPr bwMode="auto">
+                          <a:xfrm>
+                            <a:off x="0" y="0"/>
+                            <a:ext cx="7210519" cy="4054273"/>
+                          </a:xfrm>
+                          <a:prstGeom prst="rect">
+                            <a:avLst/>
+                          </a:prstGeom>
+                          <a:noFill/>
+                          <a:ln>
+                            <a:noFill/>
+                          </a:ln>
+                        </pic:spPr>
+                      </pic:pic>
+                    </a:graphicData>
+                  </a:graphic>
+                </wp:inline>
+              </w:drawing>
+            </w:r>
           </w:p>
           <w:p>
             <w:pPr>
@@ -2463,6 +2984,16 @@
               </w:rPr>
               <w:t>Entradas:</w:t>
             </w:r>
+            <w:r>
+              <w:rPr>
+                <w:rFonts w:ascii="Avenir Book" w:eastAsia="Arial Unicode MS" w:hAnsi="Avenir Book" w:cs="Arial Unicode MS"/>
+                <w:bCs/>
+                <w:sz w:val="20"/>
+                <w:szCs w:val="22"/>
+                <w:lang w:val="es-MX"/>
+              </w:rPr>
+              <w:t xml:space="preserve"> Total de comida</w:t>
+            </w:r>
           </w:p>
           <w:p>
             <w:pPr>
@@ -2485,6 +3016,198 @@
               </w:rPr>
               <w:t>Salidas:</w:t>
             </w:r>
+            <w:r>
+              <w:rPr>
+                <w:rFonts w:ascii="Avenir Book" w:eastAsia="Arial Unicode MS" w:hAnsi="Avenir Book" w:cs="Arial Unicode MS"/>
+                <w:bCs/>
+                <w:sz w:val="20"/>
+                <w:szCs w:val="22"/>
+                <w:lang w:val="es-MX"/>
+              </w:rPr>
+              <w:t xml:space="preserve"> </w:t>
+            </w:r>
+          </w:p>
+          <w:p>
+            <w:pPr>
+              <w:pStyle w:val="Sinespaciado"/>
+              <w:rPr>
+                <w:rFonts w:ascii="Avenir Book" w:eastAsia="Arial Unicode MS" w:hAnsi="Avenir Book" w:cs="Arial Unicode MS"/>
+                <w:bCs/>
+                <w:sz w:val="20"/>
+                <w:szCs w:val="22"/>
+                <w:lang w:val="es-MX"/>
+              </w:rPr>
+            </w:pPr>
+            <w:r>
+              <w:rPr>
+                <w:rFonts w:ascii="Avenir Book" w:eastAsia="Arial Unicode MS" w:hAnsi="Avenir Book" w:cs="Arial Unicode MS"/>
+                <w:bCs/>
+                <w:sz w:val="20"/>
+                <w:szCs w:val="22"/>
+                <w:lang w:val="es-MX"/>
+              </w:rPr>
+              <w:t>o</w:t>
+            </w:r>
+            <w:r>
+              <w:rPr>
+                <w:rFonts w:ascii="Avenir Book" w:eastAsia="Arial Unicode MS" w:hAnsi="Avenir Book" w:cs="Arial Unicode MS"/>
+                <w:bCs/>
+                <w:sz w:val="20"/>
+                <w:szCs w:val="22"/>
+                <w:lang w:val="es-MX"/>
+              </w:rPr>
+              <w:tab/>
+              <w:t>El subtotal (costo de la comida)</w:t>
+            </w:r>
+          </w:p>
+          <w:p>
+            <w:pPr>
+              <w:pStyle w:val="Sinespaciado"/>
+              <w:rPr>
+                <w:rFonts w:ascii="Avenir Book" w:eastAsia="Arial Unicode MS" w:hAnsi="Avenir Book" w:cs="Arial Unicode MS"/>
+                <w:bCs/>
+                <w:sz w:val="20"/>
+                <w:szCs w:val="22"/>
+                <w:lang w:val="es-MX"/>
+              </w:rPr>
+            </w:pPr>
+            <w:r>
+              <w:rPr>
+                <w:rFonts w:ascii="Avenir Book" w:eastAsia="Arial Unicode MS" w:hAnsi="Avenir Book" w:cs="Arial Unicode MS"/>
+                <w:bCs/>
+                <w:sz w:val="20"/>
+                <w:szCs w:val="22"/>
+                <w:lang w:val="es-MX"/>
+              </w:rPr>
+              <w:t>o</w:t>
+            </w:r>
+            <w:r>
+              <w:rPr>
+                <w:rFonts w:ascii="Avenir Book" w:eastAsia="Arial Unicode MS" w:hAnsi="Avenir Book" w:cs="Arial Unicode MS"/>
+                <w:bCs/>
+                <w:sz w:val="20"/>
+                <w:szCs w:val="22"/>
+                <w:lang w:val="es-MX"/>
+              </w:rPr>
+              <w:tab/>
+              <w:t>La propina</w:t>
+            </w:r>
+            <w:r>
+              <w:rPr>
+                <w:rFonts w:ascii="Avenir Book" w:eastAsia="Arial Unicode MS" w:hAnsi="Avenir Book" w:cs="Arial Unicode MS"/>
+                <w:bCs/>
+                <w:sz w:val="20"/>
+                <w:szCs w:val="22"/>
+                <w:lang w:val="es-MX"/>
+              </w:rPr>
+              <w:t xml:space="preserve"> calculada</w:t>
+            </w:r>
+            <w:r>
+              <w:rPr>
+                <w:rFonts w:ascii="Avenir Book" w:eastAsia="Arial Unicode MS" w:hAnsi="Avenir Book" w:cs="Arial Unicode MS"/>
+                <w:bCs/>
+                <w:sz w:val="20"/>
+                <w:szCs w:val="22"/>
+                <w:lang w:val="es-MX"/>
+              </w:rPr>
+              <w:t>.</w:t>
+            </w:r>
+          </w:p>
+          <w:p>
+            <w:pPr>
+              <w:pStyle w:val="Sinespaciado"/>
+              <w:rPr>
+                <w:rFonts w:ascii="Avenir Book" w:eastAsia="Arial Unicode MS" w:hAnsi="Avenir Book" w:cs="Arial Unicode MS"/>
+                <w:bCs/>
+                <w:sz w:val="20"/>
+                <w:szCs w:val="22"/>
+                <w:lang w:val="es-MX"/>
+              </w:rPr>
+            </w:pPr>
+            <w:r>
+              <w:rPr>
+                <w:rFonts w:ascii="Avenir Book" w:eastAsia="Arial Unicode MS" w:hAnsi="Avenir Book" w:cs="Arial Unicode MS"/>
+                <w:bCs/>
+                <w:sz w:val="20"/>
+                <w:szCs w:val="22"/>
+                <w:lang w:val="es-MX"/>
+              </w:rPr>
+              <w:t>o</w:t>
+            </w:r>
+            <w:r>
+              <w:rPr>
+                <w:rFonts w:ascii="Avenir Book" w:eastAsia="Arial Unicode MS" w:hAnsi="Avenir Book" w:cs="Arial Unicode MS"/>
+                <w:bCs/>
+                <w:sz w:val="20"/>
+                <w:szCs w:val="22"/>
+                <w:lang w:val="es-MX"/>
+              </w:rPr>
+              <w:tab/>
+              <w:t>El IVA</w:t>
+            </w:r>
+            <w:r>
+              <w:rPr>
+                <w:rFonts w:ascii="Avenir Book" w:eastAsia="Arial Unicode MS" w:hAnsi="Avenir Book" w:cs="Arial Unicode MS"/>
+                <w:bCs/>
+                <w:sz w:val="20"/>
+                <w:szCs w:val="22"/>
+                <w:lang w:val="es-MX"/>
+              </w:rPr>
+              <w:t xml:space="preserve"> calculado</w:t>
+            </w:r>
+            <w:r>
+              <w:rPr>
+                <w:rFonts w:ascii="Avenir Book" w:eastAsia="Arial Unicode MS" w:hAnsi="Avenir Book" w:cs="Arial Unicode MS"/>
+                <w:bCs/>
+                <w:sz w:val="20"/>
+                <w:szCs w:val="22"/>
+                <w:lang w:val="es-MX"/>
+              </w:rPr>
+              <w:t>.</w:t>
+            </w:r>
+          </w:p>
+          <w:p>
+            <w:pPr>
+              <w:pStyle w:val="Sinespaciado"/>
+              <w:rPr>
+                <w:rFonts w:ascii="Avenir Book" w:eastAsia="Arial Unicode MS" w:hAnsi="Avenir Book" w:cs="Arial Unicode MS"/>
+                <w:bCs/>
+                <w:sz w:val="20"/>
+                <w:szCs w:val="22"/>
+                <w:lang w:val="es-MX"/>
+              </w:rPr>
+            </w:pPr>
+            <w:r>
+              <w:rPr>
+                <w:rFonts w:ascii="Avenir Book" w:eastAsia="Arial Unicode MS" w:hAnsi="Avenir Book" w:cs="Arial Unicode MS"/>
+                <w:bCs/>
+                <w:sz w:val="20"/>
+                <w:szCs w:val="22"/>
+                <w:lang w:val="es-MX"/>
+              </w:rPr>
+              <w:t>o</w:t>
+            </w:r>
+            <w:r>
+              <w:rPr>
+                <w:rFonts w:ascii="Avenir Book" w:eastAsia="Arial Unicode MS" w:hAnsi="Avenir Book" w:cs="Arial Unicode MS"/>
+                <w:bCs/>
+                <w:sz w:val="20"/>
+                <w:szCs w:val="22"/>
+                <w:lang w:val="es-MX"/>
+              </w:rPr>
+              <w:tab/>
+              <w:t>El total a pagar</w:t>
+            </w:r>
+            <w:r>
+              <w:rPr>
+                <w:rFonts w:ascii="Avenir Book" w:eastAsia="Arial Unicode MS" w:hAnsi="Avenir Book" w:cs="Arial Unicode MS"/>
+                <w:bCs/>
+                <w:sz w:val="20"/>
+                <w:szCs w:val="22"/>
+                <w:lang w:val="es-MX"/>
+              </w:rPr>
+              <w:t>.</w:t>
+            </w:r>
           </w:p>
           <w:p>
             <w:pPr>
@@ -2507,6 +3230,136 @@
               </w:rPr>
               <w:t>Relación E/S:</w:t>
             </w:r>
+            <w:r>
+              <w:rPr>
+                <w:rFonts w:ascii="Avenir Book" w:eastAsia="Arial Unicode MS" w:hAnsi="Avenir Book" w:cs="Arial Unicode MS"/>
+                <w:bCs/>
+                <w:sz w:val="20"/>
+                <w:szCs w:val="22"/>
+                <w:lang w:val="es-MX"/>
+              </w:rPr>
+              <w:t xml:space="preserve"> </w:t>
+            </w:r>
+          </w:p>
+          <w:p>
+            <w:pPr>
+              <w:pStyle w:val="Sinespaciado"/>
+              <w:rPr>
+                <w:rFonts w:ascii="Avenir Book" w:eastAsia="Arial Unicode MS" w:hAnsi="Avenir Book" w:cs="Arial Unicode MS"/>
+                <w:bCs/>
+                <w:sz w:val="20"/>
+                <w:szCs w:val="22"/>
+                <w:lang w:val="es-MX"/>
+              </w:rPr>
+            </w:pPr>
+            <w:r>
+              <w:rPr>
+                <w:rFonts w:ascii="Avenir Book" w:eastAsia="Arial Unicode MS" w:hAnsi="Avenir Book" w:cs="Arial Unicode MS"/>
+                <w:bCs/>
+                <w:sz w:val="20"/>
+                <w:szCs w:val="22"/>
+                <w:lang w:val="es-MX"/>
+              </w:rPr>
+              <w:t>El subtotal = al total de comida</w:t>
+            </w:r>
+          </w:p>
+          <w:p>
+            <w:pPr>
+              <w:pStyle w:val="Sinespaciado"/>
+              <w:rPr>
+                <w:rFonts w:ascii="Avenir Book" w:eastAsia="Arial Unicode MS" w:hAnsi="Avenir Book" w:cs="Arial Unicode MS"/>
+                <w:bCs/>
+                <w:sz w:val="20"/>
+                <w:szCs w:val="22"/>
+                <w:lang w:val="es-MX"/>
+              </w:rPr>
+            </w:pPr>
+            <w:r>
+              <w:rPr>
+                <w:rFonts w:ascii="Avenir Book" w:eastAsia="Arial Unicode MS" w:hAnsi="Avenir Book" w:cs="Arial Unicode MS"/>
+                <w:bCs/>
+                <w:sz w:val="20"/>
+                <w:szCs w:val="22"/>
+                <w:lang w:val="es-MX"/>
+              </w:rPr>
+              <w:t>La propina = el subtotal multiplicado por 0.13</w:t>
+            </w:r>
+          </w:p>
+          <w:p>
+            <w:pPr>
+              <w:pStyle w:val="Sinespaciado"/>
+              <w:rPr>
+                <w:rFonts w:ascii="Avenir Book" w:eastAsia="Arial Unicode MS" w:hAnsi="Avenir Book" w:cs="Arial Unicode MS"/>
+                <w:bCs/>
+                <w:sz w:val="20"/>
+                <w:szCs w:val="22"/>
+                <w:lang w:val="es-MX"/>
+              </w:rPr>
+            </w:pPr>
+            <w:r>
+              <w:rPr>
+                <w:rFonts w:ascii="Avenir Book" w:eastAsia="Arial Unicode MS" w:hAnsi="Avenir Book" w:cs="Arial Unicode MS"/>
+                <w:bCs/>
+                <w:sz w:val="20"/>
+                <w:szCs w:val="22"/>
+                <w:lang w:val="es-MX"/>
+              </w:rPr>
+              <w:t>El IVA = el subtotal multiplicado por 0.15</w:t>
+            </w:r>
+          </w:p>
+          <w:p>
+            <w:pPr>
+              <w:pStyle w:val="Sinespaciado"/>
+              <w:rPr>
+                <w:rFonts w:ascii="Avenir Book" w:eastAsia="Arial Unicode MS" w:hAnsi="Avenir Book" w:cs="Arial Unicode MS"/>
+                <w:bCs/>
+                <w:sz w:val="20"/>
+                <w:szCs w:val="22"/>
+                <w:lang w:val="es-MX"/>
+              </w:rPr>
+            </w:pPr>
+            <w:r>
+              <w:rPr>
+                <w:rFonts w:ascii="Avenir Book" w:eastAsia="Arial Unicode MS" w:hAnsi="Avenir Book" w:cs="Arial Unicode MS"/>
+                <w:bCs/>
+                <w:sz w:val="20"/>
+                <w:szCs w:val="22"/>
+                <w:lang w:val="es-MX"/>
+              </w:rPr>
+              <w:t>El total a pagar es el subtotal + propina +</w:t>
+            </w:r>
+            <w:r>
+              <w:rPr>
+                <w:rFonts w:ascii="Avenir Book" w:eastAsia="Arial Unicode MS" w:hAnsi="Avenir Book" w:cs="Arial Unicode MS"/>
+                <w:bCs/>
+                <w:sz w:val="20"/>
+                <w:szCs w:val="22"/>
+                <w:lang w:val="es-MX"/>
+              </w:rPr>
+              <w:t xml:space="preserve"> </w:t>
+            </w:r>
+            <w:r>
+              <w:rPr>
+                <w:rFonts w:ascii="Avenir Book" w:eastAsia="Arial Unicode MS" w:hAnsi="Avenir Book" w:cs="Arial Unicode MS"/>
+                <w:bCs/>
+                <w:sz w:val="20"/>
+                <w:szCs w:val="22"/>
+                <w:lang w:val="es-MX"/>
+              </w:rPr>
+              <w:t>IVA.</w:t>
+            </w:r>
+          </w:p>
+          <w:p>
+            <w:pPr>
+              <w:pStyle w:val="Sinespaciado"/>
+              <w:rPr>
+                <w:rFonts w:ascii="Avenir Book" w:eastAsia="Arial Unicode MS" w:hAnsi="Avenir Book" w:cs="Arial Unicode MS"/>
+                <w:bCs/>
+                <w:sz w:val="20"/>
+                <w:szCs w:val="22"/>
+                <w:lang w:val="es-MX"/>
+              </w:rPr>
+            </w:pPr>
           </w:p>
           <w:p>
             <w:pPr>
@@ -2594,6 +3447,33 @@
                 <w:lang w:val="es-MX"/>
               </w:rPr>
             </w:pPr>
+            <w:r>
+              <w:object w:dxaOrig="5256" w:dyaOrig="9023" w14:anchorId="7F31D7B4">
+                <v:shapetype id="_x0000_t75" coordsize="21600,21600" o:spt="75" o:preferrelative="t" path="m@4@5l@4@11@9@11@9@5xe" filled="f" stroked="f">
+                  <v:stroke joinstyle="miter"/>
+                  <v:formulas>
+                    <v:f eqn="if lineDrawn pixelLineWidth 0"/>
+                    <v:f eqn="sum @0 1 0"/>
+                    <v:f eqn="sum 0 0 @1"/>
+                    <v:f eqn="prod @2 1 2"/>
+                    <v:f eqn="prod @3 21600 pixelWidth"/>
+                    <v:f eqn="prod @3 21600 pixelHeight"/>
+                    <v:f eqn="sum @0 0 1"/>
+                    <v:f eqn="prod @6 1 2"/>
+                    <v:f eqn="prod @7 21600 pixelWidth"/>
+                    <v:f eqn="sum @8 21600 0"/>
+                    <v:f eqn="prod @7 21600 pixelHeight"/>
+                    <v:f eqn="sum @10 21600 0"/>
+                  </v:formulas>
+                  <v:path o:extrusionok="f" gradientshapeok="t" o:connecttype="rect"/>
+                  <o:lock v:ext="edit" aspectratio="t"/>
+                </v:shapetype>
+                <v:shape id="_x0000_i1025" type="#_x0000_t75" style="width:262.8pt;height:451.2pt" o:ole="">
+                  <v:imagedata r:id="rId7" o:title=""/>
+                </v:shape>
+                <o:OLEObject Type="Embed" ProgID="PBrush" ShapeID="_x0000_i1025" DrawAspect="Content" ObjectID="_1578151257" r:id="rId8"/>
+              </w:object>
+            </w:r>
           </w:p>
           <w:p>
             <w:pPr>
@@ -2730,6 +3610,7 @@
                 <w:szCs w:val="20"/>
                 <w:lang w:val="es-MX"/>
               </w:rPr>
+              <w:lastRenderedPageBreak/>
               <w:t>Ejemplo</w:t>
             </w:r>
             <w:r>
@@ -3392,6 +4273,70 @@
                 <w:szCs w:val="22"/>
                 <w:lang w:val="es-MX"/>
               </w:rPr>
+              <w:t>Número</w:t>
+            </w:r>
+            <w:r>
+              <w:rPr>
+                <w:rFonts w:ascii="Avenir Book" w:eastAsia="Arial Unicode MS" w:hAnsi="Avenir Book" w:cs="Arial Unicode MS"/>
+                <w:bCs/>
+                <w:sz w:val="20"/>
+                <w:szCs w:val="22"/>
+                <w:lang w:val="es-MX"/>
+              </w:rPr>
+              <w:t xml:space="preserve"> de Mujeres</w:t>
+            </w:r>
+          </w:p>
+          <w:p>
+            <w:pPr>
+              <w:pStyle w:val="Sinespaciado"/>
+              <w:rPr>
+                <w:rFonts w:ascii="Avenir Book" w:eastAsia="Arial Unicode MS" w:hAnsi="Avenir Book" w:cs="Arial Unicode MS"/>
+                <w:bCs/>
+                <w:sz w:val="20"/>
+                <w:szCs w:val="22"/>
+                <w:lang w:val="es-MX"/>
+              </w:rPr>
+            </w:pPr>
+            <w:r>
+              <w:rPr>
+                <w:rFonts w:ascii="Avenir Book" w:eastAsia="Arial Unicode MS" w:hAnsi="Avenir Book" w:cs="Arial Unicode MS"/>
+                <w:bCs/>
+                <w:sz w:val="20"/>
+                <w:szCs w:val="22"/>
+                <w:lang w:val="es-MX"/>
+              </w:rPr>
+              <w:t>Número</w:t>
+            </w:r>
+            <w:r>
+              <w:rPr>
+                <w:rFonts w:ascii="Avenir Book" w:eastAsia="Arial Unicode MS" w:hAnsi="Avenir Book" w:cs="Arial Unicode MS"/>
+                <w:bCs/>
+                <w:sz w:val="20"/>
+                <w:szCs w:val="22"/>
+                <w:lang w:val="es-MX"/>
+              </w:rPr>
+              <w:t xml:space="preserve"> de Hombres</w:t>
+            </w:r>
+          </w:p>
+          <w:p>
+            <w:pPr>
+              <w:pStyle w:val="Sinespaciado"/>
+              <w:rPr>
+                <w:rFonts w:ascii="Avenir Book" w:eastAsia="Arial Unicode MS" w:hAnsi="Avenir Book" w:cs="Arial Unicode MS"/>
+                <w:bCs/>
+                <w:sz w:val="20"/>
+                <w:szCs w:val="22"/>
+                <w:lang w:val="es-MX"/>
+              </w:rPr>
+            </w:pPr>
+            <w:r>
+              <w:rPr>
+                <w:rFonts w:ascii="Avenir Book" w:eastAsia="Arial Unicode MS" w:hAnsi="Avenir Book" w:cs="Arial Unicode MS"/>
+                <w:bCs/>
+                <w:sz w:val="20"/>
+                <w:szCs w:val="22"/>
+                <w:lang w:val="es-MX"/>
+              </w:rPr>
               <w:t>Salidas:</w:t>
             </w:r>
           </w:p>
@@ -3414,6 +4359,105 @@
                 <w:szCs w:val="22"/>
                 <w:lang w:val="es-MX"/>
               </w:rPr>
+              <w:t>o</w:t>
+            </w:r>
+            <w:r>
+              <w:rPr>
+                <w:rFonts w:ascii="Avenir Book" w:eastAsia="Arial Unicode MS" w:hAnsi="Avenir Book" w:cs="Arial Unicode MS"/>
+                <w:bCs/>
+                <w:sz w:val="20"/>
+                <w:szCs w:val="22"/>
+                <w:lang w:val="es-MX"/>
+              </w:rPr>
+              <w:tab/>
+              <w:t>El número total de alumnos inscritos.</w:t>
+            </w:r>
+          </w:p>
+          <w:p>
+            <w:pPr>
+              <w:pStyle w:val="Sinespaciado"/>
+              <w:rPr>
+                <w:rFonts w:ascii="Avenir Book" w:eastAsia="Arial Unicode MS" w:hAnsi="Avenir Book" w:cs="Arial Unicode MS"/>
+                <w:bCs/>
+                <w:sz w:val="20"/>
+                <w:szCs w:val="22"/>
+                <w:lang w:val="es-MX"/>
+              </w:rPr>
+            </w:pPr>
+            <w:r>
+              <w:rPr>
+                <w:rFonts w:ascii="Avenir Book" w:eastAsia="Arial Unicode MS" w:hAnsi="Avenir Book" w:cs="Arial Unicode MS"/>
+                <w:bCs/>
+                <w:sz w:val="20"/>
+                <w:szCs w:val="22"/>
+                <w:lang w:val="es-MX"/>
+              </w:rPr>
+              <w:t>o</w:t>
+            </w:r>
+            <w:r>
+              <w:rPr>
+                <w:rFonts w:ascii="Avenir Book" w:eastAsia="Arial Unicode MS" w:hAnsi="Avenir Book" w:cs="Arial Unicode MS"/>
+                <w:bCs/>
+                <w:sz w:val="20"/>
+                <w:szCs w:val="22"/>
+                <w:lang w:val="es-MX"/>
+              </w:rPr>
+              <w:tab/>
+              <w:t>El porcentaje de mujeres.</w:t>
+            </w:r>
+          </w:p>
+          <w:p>
+            <w:pPr>
+              <w:pStyle w:val="Sinespaciado"/>
+              <w:rPr>
+                <w:rFonts w:ascii="Avenir Book" w:eastAsia="Arial Unicode MS" w:hAnsi="Avenir Book" w:cs="Arial Unicode MS"/>
+                <w:bCs/>
+                <w:sz w:val="20"/>
+                <w:szCs w:val="22"/>
+                <w:lang w:val="es-MX"/>
+              </w:rPr>
+            </w:pPr>
+            <w:r>
+              <w:rPr>
+                <w:rFonts w:ascii="Avenir Book" w:eastAsia="Arial Unicode MS" w:hAnsi="Avenir Book" w:cs="Arial Unicode MS"/>
+                <w:bCs/>
+                <w:sz w:val="20"/>
+                <w:szCs w:val="22"/>
+                <w:lang w:val="es-MX"/>
+              </w:rPr>
+              <w:t>o</w:t>
+            </w:r>
+            <w:r>
+              <w:rPr>
+                <w:rFonts w:ascii="Avenir Book" w:eastAsia="Arial Unicode MS" w:hAnsi="Avenir Book" w:cs="Arial Unicode MS"/>
+                <w:bCs/>
+                <w:sz w:val="20"/>
+                <w:szCs w:val="22"/>
+                <w:lang w:val="es-MX"/>
+              </w:rPr>
+              <w:tab/>
+              <w:t>El porcentaje de hombres.</w:t>
+            </w:r>
+          </w:p>
+          <w:p>
+            <w:pPr>
+              <w:pStyle w:val="Sinespaciado"/>
+              <w:rPr>
+                <w:rFonts w:ascii="Avenir Book" w:eastAsia="Arial Unicode MS" w:hAnsi="Avenir Book" w:cs="Arial Unicode MS"/>
+                <w:bCs/>
+                <w:sz w:val="20"/>
+                <w:szCs w:val="22"/>
+                <w:lang w:val="es-MX"/>
+              </w:rPr>
+            </w:pPr>
+            <w:r>
+              <w:rPr>
+                <w:rFonts w:ascii="Avenir Book" w:eastAsia="Arial Unicode MS" w:hAnsi="Avenir Book" w:cs="Arial Unicode MS"/>
+                <w:bCs/>
+                <w:sz w:val="20"/>
+                <w:szCs w:val="22"/>
+                <w:lang w:val="es-MX"/>
+              </w:rPr>
               <w:t>Relación E/S:</w:t>
             </w:r>
           </w:p>
@@ -3428,6 +4472,50 @@
                 <w:lang w:val="es-MX"/>
               </w:rPr>
             </w:pPr>
+            <w:r>
+              <w:rPr>
+                <w:rFonts w:ascii="Avenir Book" w:eastAsia="Arial Unicode MS" w:hAnsi="Avenir Book" w:cs="Arial Unicode MS"/>
+                <w:bCs/>
+                <w:sz w:val="20"/>
+                <w:szCs w:val="22"/>
+                <w:lang w:val="es-MX"/>
+              </w:rPr>
+              <w:t xml:space="preserve">El numero total se obtiene sumando en numero de mujeres con el numero de hombres. </w:t>
+            </w:r>
+          </w:p>
+          <w:p>
+            <w:pPr>
+              <w:pStyle w:val="Sinespaciado"/>
+              <w:rPr>
+                <w:rFonts w:ascii="Avenir Book" w:eastAsia="Arial Unicode MS" w:hAnsi="Avenir Book" w:cs="Arial Unicode MS"/>
+                <w:bCs/>
+                <w:sz w:val="20"/>
+                <w:szCs w:val="22"/>
+                <w:lang w:val="es-MX"/>
+              </w:rPr>
+            </w:pPr>
+            <w:r>
+              <w:rPr>
+                <w:rFonts w:ascii="Avenir Book" w:eastAsia="Arial Unicode MS" w:hAnsi="Avenir Book" w:cs="Arial Unicode MS"/>
+                <w:bCs/>
+                <w:sz w:val="20"/>
+                <w:szCs w:val="22"/>
+                <w:lang w:val="es-MX"/>
+              </w:rPr>
+              <w:t>El porcentaje de mujeres o de hombres se puede obtener dividiendo el número de mujeres o de hombres por el número total y al resultado multiplicándolo por 100</w:t>
+            </w:r>
+          </w:p>
+          <w:p>
+            <w:pPr>
+              <w:pStyle w:val="Sinespaciado"/>
+              <w:rPr>
+                <w:rFonts w:ascii="Avenir Book" w:eastAsia="Arial Unicode MS" w:hAnsi="Avenir Book" w:cs="Arial Unicode MS"/>
+                <w:bCs/>
+                <w:sz w:val="20"/>
+                <w:szCs w:val="22"/>
+                <w:lang w:val="es-MX"/>
+              </w:rPr>
+            </w:pPr>
           </w:p>
           <w:p>
             <w:pPr>
@@ -3515,6 +4603,14 @@
                 <w:lang w:val="es-MX"/>
               </w:rPr>
             </w:pPr>
+            <w:r>
+              <w:object w:dxaOrig="4475" w:dyaOrig="8497" w14:anchorId="3718AF85">
+                <v:shape id="_x0000_i1026" type="#_x0000_t75" style="width:223.8pt;height:424.8pt" o:ole="">
+                  <v:imagedata r:id="rId9" o:title=""/>
+                </v:shape>
+                <o:OLEObject Type="Embed" ProgID="PBrush" ShapeID="_x0000_i1026" DrawAspect="Content" ObjectID="_1578151258" r:id="rId10"/>
+              </w:object>
+            </w:r>
           </w:p>
           <w:p>
             <w:pPr>
@@ -3638,6 +4734,7 @@
                 <w:szCs w:val="20"/>
                 <w:lang w:val="es-MX"/>
               </w:rPr>
+              <w:lastRenderedPageBreak/>
               <w:t>Ejemplo de salida</w:t>
             </w:r>
             <w:r>
@@ -3885,12 +4982,53 @@
           <w:szCs w:val="22"/>
         </w:rPr>
       </w:pPr>
-      <w:r>
-        <w:rPr>
-          <w:rFonts w:ascii="Avenir Book" w:eastAsia="Arial Unicode MS" w:hAnsi="Avenir Book" w:cs="Arial Unicode MS"/>
-          <w:sz w:val="22"/>
-          <w:szCs w:val="22"/>
-        </w:rPr>
+    </w:p>
+    <w:p>
+      <w:pPr>
+        <w:pStyle w:val="Sinespaciado"/>
+        <w:rPr>
+          <w:rFonts w:ascii="Avenir Book" w:eastAsia="Arial Unicode MS" w:hAnsi="Avenir Book" w:cs="Arial Unicode MS"/>
+          <w:sz w:val="22"/>
+          <w:szCs w:val="22"/>
+        </w:rPr>
+      </w:pPr>
+    </w:p>
+    <w:p>
+      <w:pPr>
+        <w:pStyle w:val="Sinespaciado"/>
+        <w:rPr>
+          <w:rFonts w:ascii="Avenir Book" w:eastAsia="Arial Unicode MS" w:hAnsi="Avenir Book" w:cs="Arial Unicode MS"/>
+          <w:sz w:val="22"/>
+          <w:szCs w:val="22"/>
+        </w:rPr>
+      </w:pPr>
+    </w:p>
+    <w:p>
+      <w:pPr>
+        <w:pStyle w:val="Sinespaciado"/>
+        <w:rPr>
+          <w:rFonts w:ascii="Avenir Book" w:eastAsia="Arial Unicode MS" w:hAnsi="Avenir Book" w:cs="Arial Unicode MS"/>
+          <w:sz w:val="22"/>
+          <w:szCs w:val="22"/>
+        </w:rPr>
+      </w:pPr>
+    </w:p>
+    <w:p>
+      <w:pPr>
+        <w:pStyle w:val="Sinespaciado"/>
+        <w:rPr>
+          <w:rFonts w:ascii="Avenir Book" w:eastAsia="Arial Unicode MS" w:hAnsi="Avenir Book" w:cs="Arial Unicode MS"/>
+          <w:sz w:val="22"/>
+          <w:szCs w:val="22"/>
+        </w:rPr>
+      </w:pPr>
+      <w:r>
+        <w:rPr>
+          <w:rFonts w:ascii="Avenir Book" w:eastAsia="Arial Unicode MS" w:hAnsi="Avenir Book" w:cs="Arial Unicode MS"/>
+          <w:sz w:val="22"/>
+          <w:szCs w:val="22"/>
+        </w:rPr>
+        <w:lastRenderedPageBreak/>
         <w:t xml:space="preserve">5. </w:t>
       </w:r>
       <w:r>
@@ -4107,7 +5245,7 @@
                     </pic:cNvPicPr>
                   </pic:nvPicPr>
                   <pic:blipFill>
-                    <a:blip r:embed="rId6">
+                    <a:blip r:embed="rId11">
                       <a:extLst>
                         <a:ext uri="{28A0092B-C50C-407E-A947-70E740481C1C}">
                           <a14:useLocalDpi xmlns:a14="http://schemas.microsoft.com/office/drawing/2010/main" val="0"/>
@@ -4174,7 +5312,7 @@
                     <pic:cNvPicPr/>
                   </pic:nvPicPr>
                   <pic:blipFill>
-                    <a:blip r:embed="rId7"/>
+                    <a:blip r:embed="rId12"/>
                     <a:stretch>
                       <a:fillRect/>
                     </a:stretch>
@@ -4302,6 +5440,154 @@
                 <w:szCs w:val="22"/>
                 <w:lang w:val="es-MX"/>
               </w:rPr>
+              <w:t>Coordenada uno</w:t>
+            </w:r>
+          </w:p>
+          <w:p>
+            <w:pPr>
+              <w:pStyle w:val="Sinespaciado"/>
+              <w:numPr>
+                <w:ilvl w:val="0"/>
+                <w:numId w:val="7"/>
+              </w:numPr>
+              <w:rPr>
+                <w:rFonts w:ascii="Avenir Book" w:eastAsia="Arial Unicode MS" w:hAnsi="Avenir Book" w:cs="Arial Unicode MS"/>
+                <w:bCs/>
+                <w:sz w:val="20"/>
+                <w:szCs w:val="22"/>
+                <w:lang w:val="es-MX"/>
+              </w:rPr>
+            </w:pPr>
+            <w:r>
+              <w:rPr>
+                <w:rFonts w:ascii="Avenir Book" w:eastAsia="Arial Unicode MS" w:hAnsi="Avenir Book" w:cs="Arial Unicode MS"/>
+                <w:bCs/>
+                <w:sz w:val="20"/>
+                <w:szCs w:val="22"/>
+                <w:lang w:val="es-MX"/>
+              </w:rPr>
+              <w:t>Punto en x</w:t>
+            </w:r>
+          </w:p>
+          <w:p>
+            <w:pPr>
+              <w:pStyle w:val="Sinespaciado"/>
+              <w:numPr>
+                <w:ilvl w:val="0"/>
+                <w:numId w:val="7"/>
+              </w:numPr>
+              <w:rPr>
+                <w:rFonts w:ascii="Avenir Book" w:eastAsia="Arial Unicode MS" w:hAnsi="Avenir Book" w:cs="Arial Unicode MS"/>
+                <w:bCs/>
+                <w:sz w:val="20"/>
+                <w:szCs w:val="22"/>
+                <w:lang w:val="es-MX"/>
+              </w:rPr>
+            </w:pPr>
+            <w:r>
+              <w:rPr>
+                <w:rFonts w:ascii="Avenir Book" w:eastAsia="Arial Unicode MS" w:hAnsi="Avenir Book" w:cs="Arial Unicode MS"/>
+                <w:bCs/>
+                <w:sz w:val="20"/>
+                <w:szCs w:val="22"/>
+                <w:lang w:val="es-MX"/>
+              </w:rPr>
+              <w:t>Punto en y</w:t>
+            </w:r>
+          </w:p>
+          <w:p>
+            <w:pPr>
+              <w:pStyle w:val="Sinespaciado"/>
+              <w:rPr>
+                <w:rFonts w:ascii="Avenir Book" w:eastAsia="Arial Unicode MS" w:hAnsi="Avenir Book" w:cs="Arial Unicode MS"/>
+                <w:bCs/>
+                <w:sz w:val="20"/>
+                <w:szCs w:val="22"/>
+                <w:lang w:val="es-MX"/>
+              </w:rPr>
+            </w:pPr>
+            <w:r>
+              <w:rPr>
+                <w:rFonts w:ascii="Avenir Book" w:eastAsia="Arial Unicode MS" w:hAnsi="Avenir Book" w:cs="Arial Unicode MS"/>
+                <w:bCs/>
+                <w:sz w:val="20"/>
+                <w:szCs w:val="22"/>
+                <w:lang w:val="es-MX"/>
+              </w:rPr>
+              <w:t>Coordenada dos</w:t>
+            </w:r>
+          </w:p>
+          <w:p>
+            <w:pPr>
+              <w:pStyle w:val="Sinespaciado"/>
+              <w:numPr>
+                <w:ilvl w:val="0"/>
+                <w:numId w:val="8"/>
+              </w:numPr>
+              <w:rPr>
+                <w:rFonts w:ascii="Avenir Book" w:eastAsia="Arial Unicode MS" w:hAnsi="Avenir Book" w:cs="Arial Unicode MS"/>
+                <w:bCs/>
+                <w:sz w:val="20"/>
+                <w:szCs w:val="22"/>
+                <w:lang w:val="es-MX"/>
+              </w:rPr>
+            </w:pPr>
+            <w:r>
+              <w:rPr>
+                <w:rFonts w:ascii="Avenir Book" w:eastAsia="Arial Unicode MS" w:hAnsi="Avenir Book" w:cs="Arial Unicode MS"/>
+                <w:bCs/>
+                <w:sz w:val="20"/>
+                <w:szCs w:val="22"/>
+                <w:lang w:val="es-MX"/>
+              </w:rPr>
+              <w:t>Punto en x</w:t>
+            </w:r>
+          </w:p>
+          <w:p>
+            <w:pPr>
+              <w:pStyle w:val="Sinespaciado"/>
+              <w:numPr>
+                <w:ilvl w:val="0"/>
+                <w:numId w:val="8"/>
+              </w:numPr>
+              <w:rPr>
+                <w:rFonts w:ascii="Avenir Book" w:eastAsia="Arial Unicode MS" w:hAnsi="Avenir Book" w:cs="Arial Unicode MS"/>
+                <w:bCs/>
+                <w:sz w:val="20"/>
+                <w:szCs w:val="22"/>
+                <w:lang w:val="es-MX"/>
+              </w:rPr>
+            </w:pPr>
+            <w:r>
+              <w:rPr>
+                <w:rFonts w:ascii="Avenir Book" w:eastAsia="Arial Unicode MS" w:hAnsi="Avenir Book" w:cs="Arial Unicode MS"/>
+                <w:bCs/>
+                <w:sz w:val="20"/>
+                <w:szCs w:val="22"/>
+                <w:lang w:val="es-MX"/>
+              </w:rPr>
+              <w:t>Punto en y</w:t>
+            </w:r>
+          </w:p>
+          <w:p>
+            <w:pPr>
+              <w:pStyle w:val="Sinespaciado"/>
+              <w:rPr>
+                <w:rFonts w:ascii="Avenir Book" w:eastAsia="Arial Unicode MS" w:hAnsi="Avenir Book" w:cs="Arial Unicode MS"/>
+                <w:bCs/>
+                <w:sz w:val="20"/>
+                <w:szCs w:val="22"/>
+                <w:lang w:val="es-MX"/>
+              </w:rPr>
+            </w:pPr>
+            <w:r>
+              <w:rPr>
+                <w:rFonts w:ascii="Avenir Book" w:eastAsia="Arial Unicode MS" w:hAnsi="Avenir Book" w:cs="Arial Unicode MS"/>
+                <w:bCs/>
+                <w:sz w:val="20"/>
+                <w:szCs w:val="22"/>
+                <w:lang w:val="es-MX"/>
+              </w:rPr>
               <w:t>Salidas:</w:t>
             </w:r>
           </w:p>
@@ -4324,6 +5610,28 @@
                 <w:szCs w:val="22"/>
                 <w:lang w:val="es-MX"/>
               </w:rPr>
+              <w:t>La distancia entre los puntos dados.</w:t>
+            </w:r>
+          </w:p>
+          <w:p>
+            <w:pPr>
+              <w:pStyle w:val="Sinespaciado"/>
+              <w:rPr>
+                <w:rFonts w:ascii="Avenir Book" w:eastAsia="Arial Unicode MS" w:hAnsi="Avenir Book" w:cs="Arial Unicode MS"/>
+                <w:bCs/>
+                <w:sz w:val="20"/>
+                <w:szCs w:val="22"/>
+                <w:lang w:val="es-MX"/>
+              </w:rPr>
+            </w:pPr>
+            <w:r>
+              <w:rPr>
+                <w:rFonts w:ascii="Avenir Book" w:eastAsia="Arial Unicode MS" w:hAnsi="Avenir Book" w:cs="Arial Unicode MS"/>
+                <w:bCs/>
+                <w:sz w:val="20"/>
+                <w:szCs w:val="22"/>
+                <w:lang w:val="es-MX"/>
+              </w:rPr>
               <w:t>Relación E/S:</w:t>
             </w:r>
           </w:p>
@@ -4338,6 +5646,135 @@
                 <w:lang w:val="es-MX"/>
               </w:rPr>
             </w:pPr>
+            <w:r>
+              <w:rPr>
+                <w:rFonts w:ascii="Avenir Book" w:eastAsia="Arial Unicode MS" w:hAnsi="Avenir Book" w:cs="Arial Unicode MS"/>
+                <w:bCs/>
+                <w:sz w:val="20"/>
+                <w:szCs w:val="22"/>
+                <w:lang w:val="es-MX"/>
+              </w:rPr>
+              <w:t>Cada punto se puede</w:t>
+            </w:r>
+            <w:r>
+              <w:rPr>
+                <w:rFonts w:ascii="Avenir Book" w:eastAsia="Arial Unicode MS" w:hAnsi="Avenir Book" w:cs="Arial Unicode MS"/>
+                <w:bCs/>
+                <w:sz w:val="20"/>
+                <w:szCs w:val="22"/>
+                <w:lang w:val="es-MX"/>
+              </w:rPr>
+              <w:t xml:space="preserve"> conectar para crear una línea recta, y con la formula </w:t>
+            </w:r>
+            <w:r>
+              <w:rPr>
+                <w:rFonts w:ascii="Avenir Book" w:eastAsia="Arial Unicode MS" w:hAnsi="Avenir Book" w:cs="Arial Unicode MS"/>
+                <w:bCs/>
+                <w:noProof/>
+                <w:sz w:val="20"/>
+                <w:szCs w:val="22"/>
+                <w:lang w:val="es-MX"/>
+              </w:rPr>
+              <w:drawing>
+                <wp:inline distT="0" distB="0" distL="0" distR="0" wp14:anchorId="1FE6CB9A" wp14:editId="09CBFFD1">
+                  <wp:extent cx="2390140" cy="743585"/>
+                  <wp:effectExtent l="0" t="0" r="0" b="0"/>
+                  <wp:docPr id="4" name="Imagen 4"/>
+                  <wp:cNvGraphicFramePr>
+                    <a:graphicFrameLocks xmlns:a="http://schemas.openxmlformats.org/drawingml/2006/main" noChangeAspect="1"/>
+                  </wp:cNvGraphicFramePr>
+                  <a:graphic xmlns:a="http://schemas.openxmlformats.org/drawingml/2006/main">
+                    <a:graphicData uri="http://schemas.openxmlformats.org/drawingml/2006/picture">
+                      <pic:pic xmlns:pic="http://schemas.openxmlformats.org/drawingml/2006/picture">
+                        <pic:nvPicPr>
+                          <pic:cNvPr id="0" name="Picture 4"/>
+                          <pic:cNvPicPr>
+                            <a:picLocks noChangeAspect="1" noChangeArrowheads="1"/>
+                          </pic:cNvPicPr>
+                        </pic:nvPicPr>
+                        <pic:blipFill>
+                          <a:blip r:embed="rId13">
+                            <a:extLst>
+                              <a:ext uri="{28A0092B-C50C-407E-A947-70E740481C1C}">
+                                <a14:useLocalDpi xmlns:a14="http://schemas.microsoft.com/office/drawing/2010/main" val="0"/>
+                              </a:ext>
+                            </a:extLst>
+                          </a:blip>
+                          <a:srcRect/>
+                          <a:stretch>
+                            <a:fillRect/>
+                          </a:stretch>
+                        </pic:blipFill>
+                        <pic:spPr bwMode="auto">
+                          <a:xfrm>
+                            <a:off x="0" y="0"/>
+                            <a:ext cx="2390140" cy="743585"/>
+                          </a:xfrm>
+                          <a:prstGeom prst="rect">
+                            <a:avLst/>
+                          </a:prstGeom>
+                          <a:noFill/>
+                        </pic:spPr>
+                      </pic:pic>
+                    </a:graphicData>
+                  </a:graphic>
+                </wp:inline>
+              </w:drawing>
+            </w:r>
+          </w:p>
+          <w:p>
+            <w:pPr>
+              <w:pStyle w:val="Sinespaciado"/>
+              <w:rPr>
+                <w:rFonts w:ascii="Avenir Book" w:eastAsia="Arial Unicode MS" w:hAnsi="Avenir Book" w:cs="Arial Unicode MS"/>
+                <w:bCs/>
+                <w:sz w:val="20"/>
+                <w:szCs w:val="22"/>
+                <w:lang w:val="es-MX"/>
+              </w:rPr>
+            </w:pPr>
+            <w:r>
+              <w:rPr>
+                <w:rFonts w:ascii="Avenir Book" w:eastAsia="Arial Unicode MS" w:hAnsi="Avenir Book" w:cs="Arial Unicode MS"/>
+                <w:bCs/>
+                <w:sz w:val="20"/>
+                <w:szCs w:val="22"/>
+                <w:lang w:val="es-MX"/>
+              </w:rPr>
+              <w:t xml:space="preserve">Se puede conocer la </w:t>
+            </w:r>
+            <w:r>
+              <w:rPr>
+                <w:rFonts w:ascii="Avenir Book" w:eastAsia="Arial Unicode MS" w:hAnsi="Avenir Book" w:cs="Arial Unicode MS"/>
+                <w:bCs/>
+                <w:sz w:val="20"/>
+                <w:szCs w:val="22"/>
+                <w:lang w:val="es-MX"/>
+              </w:rPr>
+              <w:t>distancia</w:t>
+            </w:r>
+            <w:r>
+              <w:rPr>
+                <w:rFonts w:ascii="Avenir Book" w:eastAsia="Arial Unicode MS" w:hAnsi="Avenir Book" w:cs="Arial Unicode MS"/>
+                <w:bCs/>
+                <w:sz w:val="20"/>
+                <w:szCs w:val="22"/>
+                <w:lang w:val="es-MX"/>
+              </w:rPr>
+              <w:t xml:space="preserve"> que existen entre estos.</w:t>
+            </w:r>
+          </w:p>
+          <w:p>
+            <w:pPr>
+              <w:pStyle w:val="Sinespaciado"/>
+              <w:rPr>
+                <w:rFonts w:ascii="Avenir Book" w:eastAsia="Arial Unicode MS" w:hAnsi="Avenir Book" w:cs="Arial Unicode MS"/>
+                <w:bCs/>
+                <w:sz w:val="20"/>
+                <w:szCs w:val="22"/>
+                <w:lang w:val="es-MX"/>
+              </w:rPr>
+            </w:pPr>
           </w:p>
           <w:p>
             <w:pPr>
@@ -4392,6 +5829,14 @@
                 <w:lang w:val="es-MX"/>
               </w:rPr>
             </w:pPr>
+            <w:r>
+              <w:object w:dxaOrig="5279" w:dyaOrig="9217" w14:anchorId="38BDDB51">
+                <v:shape id="_x0000_i1028" type="#_x0000_t75" style="width:264pt;height:460.8pt" o:ole="">
+                  <v:imagedata r:id="rId14" o:title=""/>
+                </v:shape>
+                <o:OLEObject Type="Embed" ProgID="PBrush" ShapeID="_x0000_i1028" DrawAspect="Content" ObjectID="_1578151259" r:id="rId15"/>
+              </w:object>
+            </w:r>
           </w:p>
           <w:p>
             <w:pPr>
@@ -4520,6 +5965,7 @@
                 <w:szCs w:val="20"/>
                 <w:lang w:val="es-MX"/>
               </w:rPr>
+              <w:lastRenderedPageBreak/>
               <w:t>Ejemplo de salida</w:t>
             </w:r>
             <w:r>
@@ -4857,36 +6303,36 @@
           <w:szCs w:val="22"/>
         </w:rPr>
       </w:pPr>
+    </w:p>
+    <w:p>
+      <w:pPr>
+        <w:pStyle w:val="Sinespaciado"/>
+        <w:rPr>
+          <w:rFonts w:ascii="Avenir Book" w:eastAsia="Arial Unicode MS" w:hAnsi="Avenir Book" w:cs="Arial Unicode MS"/>
+          <w:sz w:val="22"/>
+          <w:szCs w:val="22"/>
+        </w:rPr>
+      </w:pPr>
+    </w:p>
+    <w:p>
+      <w:pPr>
+        <w:pStyle w:val="Sinespaciado"/>
+        <w:rPr>
+          <w:rFonts w:ascii="Avenir Book" w:eastAsia="Arial Unicode MS" w:hAnsi="Avenir Book" w:cs="Arial Unicode MS"/>
+          <w:sz w:val="22"/>
+          <w:szCs w:val="22"/>
+        </w:rPr>
+      </w:pPr>
+      <w:r>
+        <w:rPr>
+          <w:rFonts w:ascii="Avenir Book" w:eastAsia="Arial Unicode MS" w:hAnsi="Avenir Book" w:cs="Arial Unicode MS"/>
+          <w:sz w:val="22"/>
+          <w:szCs w:val="22"/>
+        </w:rPr>
+        <w:t>Evaluación.</w:t>
+      </w:r>
       <w:bookmarkStart w:id="0" w:name="_GoBack"/>
       <w:bookmarkEnd w:id="0"/>
-    </w:p>
-    <w:p>
-      <w:pPr>
-        <w:pStyle w:val="Sinespaciado"/>
-        <w:rPr>
-          <w:rFonts w:ascii="Avenir Book" w:eastAsia="Arial Unicode MS" w:hAnsi="Avenir Book" w:cs="Arial Unicode MS"/>
-          <w:sz w:val="22"/>
-          <w:szCs w:val="22"/>
-        </w:rPr>
-      </w:pPr>
-    </w:p>
-    <w:p>
-      <w:pPr>
-        <w:pStyle w:val="Sinespaciado"/>
-        <w:rPr>
-          <w:rFonts w:ascii="Avenir Book" w:eastAsia="Arial Unicode MS" w:hAnsi="Avenir Book" w:cs="Arial Unicode MS"/>
-          <w:sz w:val="22"/>
-          <w:szCs w:val="22"/>
-        </w:rPr>
-      </w:pPr>
-      <w:r>
-        <w:rPr>
-          <w:rFonts w:ascii="Avenir Book" w:eastAsia="Arial Unicode MS" w:hAnsi="Avenir Book" w:cs="Arial Unicode MS"/>
-          <w:sz w:val="22"/>
-          <w:szCs w:val="22"/>
-        </w:rPr>
-        <w:t>Evaluación.</w:t>
-      </w:r>
     </w:p>
     <w:tbl>
       <w:tblPr>
@@ -4925,6 +6371,7 @@
                 <w:sz w:val="22"/>
                 <w:szCs w:val="22"/>
               </w:rPr>
+              <w:lastRenderedPageBreak/>
               <w:t>Problema</w:t>
             </w:r>
           </w:p>
@@ -6947,8 +8394,8 @@
 </file>
 
 <file path=word/numbering.xml><?xml version="1.0" encoding="utf-8"?>
-<w:numbering xmlns:wpc="http://schemas.microsoft.com/office/word/2010/wordprocessingCanvas" xmlns:mo="http://schemas.microsoft.com/office/mac/office/2008/main" xmlns:mc="http://schemas.openxmlformats.org/markup-compatibility/2006" xmlns:mv="urn:schemas-microsoft-com:mac:vml" xmlns:o="urn:schemas-microsoft-com:office:office" xmlns:r="http://schemas.openxmlformats.org/officeDocument/2006/relationships" xmlns:m="http://schemas.openxmlformats.org/officeDocument/2006/math" xmlns:v="urn:schemas-microsoft-com:vml" xmlns:wp14="http://schemas.microsoft.com/office/word/2010/wordprocessingDrawing" xmlns:wp="http://schemas.openxmlformats.org/drawingml/2006/wordprocessingDrawing" xmlns:w10="urn:schemas-microsoft-com:office:word" xmlns:w="http://schemas.openxmlformats.org/wordprocessingml/2006/main" xmlns:w14="http://schemas.microsoft.com/office/word/2010/wordml" xmlns:w15="http://schemas.microsoft.com/office/word/2012/wordml" xmlns:wpg="http://schemas.microsoft.com/office/word/2010/wordprocessingGroup" xmlns:wpi="http://schemas.microsoft.com/office/word/2010/wordprocessingInk" xmlns:wne="http://schemas.microsoft.com/office/word/2006/wordml" xmlns:wps="http://schemas.microsoft.com/office/word/2010/wordprocessingShape" mc:Ignorable="w14 w15 wp14">
-  <w:abstractNum w:abstractNumId="0">
+<w:numbering xmlns:wpc="http://schemas.microsoft.com/office/word/2010/wordprocessingCanvas" xmlns:cx="http://schemas.microsoft.com/office/drawing/2014/chartex" xmlns:cx1="http://schemas.microsoft.com/office/drawing/2015/9/8/chartex" xmlns:cx2="http://schemas.microsoft.com/office/drawing/2015/10/21/chartex" xmlns:cx3="http://schemas.microsoft.com/office/drawing/2016/5/9/chartex" xmlns:cx4="http://schemas.microsoft.com/office/drawing/2016/5/10/chartex" xmlns:cx5="http://schemas.microsoft.com/office/drawing/2016/5/11/chartex" xmlns:cx6="http://schemas.microsoft.com/office/drawing/2016/5/12/chartex" xmlns:cx7="http://schemas.microsoft.com/office/drawing/2016/5/13/chartex" xmlns:cx8="http://schemas.microsoft.com/office/drawing/2016/5/14/chartex" xmlns:mc="http://schemas.openxmlformats.org/markup-compatibility/2006" xmlns:aink="http://schemas.microsoft.com/office/drawing/2016/ink" xmlns:am3d="http://schemas.microsoft.com/office/drawing/2017/model3d" xmlns:o="urn:schemas-microsoft-com:office:office" xmlns:r="http://schemas.openxmlformats.org/officeDocument/2006/relationships" xmlns:m="http://schemas.openxmlformats.org/officeDocument/2006/math" xmlns:v="urn:schemas-microsoft-com:vml" xmlns:wp14="http://schemas.microsoft.com/office/word/2010/wordprocessingDrawing" xmlns:wp="http://schemas.openxmlformats.org/drawingml/2006/wordprocessingDrawing" xmlns:w10="urn:schemas-microsoft-com:office:word" xmlns:w="http://schemas.openxmlformats.org/wordprocessingml/2006/main" xmlns:w14="http://schemas.microsoft.com/office/word/2010/wordml" xmlns:w15="http://schemas.microsoft.com/office/word/2012/wordml" xmlns:w16cid="http://schemas.microsoft.com/office/word/2016/wordml/cid" xmlns:w16se="http://schemas.microsoft.com/office/word/2015/wordml/symex" xmlns:wpg="http://schemas.microsoft.com/office/word/2010/wordprocessingGroup" xmlns:wpi="http://schemas.microsoft.com/office/word/2010/wordprocessingInk" xmlns:wne="http://schemas.microsoft.com/office/word/2006/wordml" xmlns:wps="http://schemas.microsoft.com/office/word/2010/wordprocessingShape" mc:Ignorable="w14 w15 w16se w16cid wp14">
+  <w:abstractNum w:abstractNumId="0" w15:restartNumberingAfterBreak="0">
     <w:nsid w:val="0DF825E8"/>
     <w:multiLevelType w:val="multilevel"/>
     <w:tmpl w:val="C78CBBC4"/>
@@ -7097,7 +8544,7 @@
       </w:rPr>
     </w:lvl>
   </w:abstractNum>
-  <w:abstractNum w:abstractNumId="1">
+  <w:abstractNum w:abstractNumId="1" w15:restartNumberingAfterBreak="0">
     <w:nsid w:val="10FF279D"/>
     <w:multiLevelType w:val="hybridMultilevel"/>
     <w:tmpl w:val="FE0004D4"/>
@@ -7210,7 +8657,7 @@
       </w:rPr>
     </w:lvl>
   </w:abstractNum>
-  <w:abstractNum w:abstractNumId="2">
+  <w:abstractNum w:abstractNumId="2" w15:restartNumberingAfterBreak="0">
     <w:nsid w:val="18495C16"/>
     <w:multiLevelType w:val="hybridMultilevel"/>
     <w:tmpl w:val="1C1226D4"/>
@@ -7323,7 +8770,233 @@
       </w:rPr>
     </w:lvl>
   </w:abstractNum>
-  <w:abstractNum w:abstractNumId="3">
+  <w:abstractNum w:abstractNumId="3" w15:restartNumberingAfterBreak="0">
+    <w:nsid w:val="1A241C89"/>
+    <w:multiLevelType w:val="hybridMultilevel"/>
+    <w:tmpl w:val="F298379C"/>
+    <w:lvl w:ilvl="0" w:tplc="080A0001">
+      <w:start w:val="1"/>
+      <w:numFmt w:val="bullet"/>
+      <w:lvlText w:val=""/>
+      <w:lvlJc w:val="left"/>
+      <w:pPr>
+        <w:ind w:left="780" w:hanging="360"/>
+      </w:pPr>
+      <w:rPr>
+        <w:rFonts w:ascii="Symbol" w:hAnsi="Symbol" w:hint="default"/>
+      </w:rPr>
+    </w:lvl>
+    <w:lvl w:ilvl="1" w:tplc="080A0003" w:tentative="1">
+      <w:start w:val="1"/>
+      <w:numFmt w:val="bullet"/>
+      <w:lvlText w:val="o"/>
+      <w:lvlJc w:val="left"/>
+      <w:pPr>
+        <w:ind w:left="1500" w:hanging="360"/>
+      </w:pPr>
+      <w:rPr>
+        <w:rFonts w:ascii="Courier New" w:hAnsi="Courier New" w:cs="Courier New" w:hint="default"/>
+      </w:rPr>
+    </w:lvl>
+    <w:lvl w:ilvl="2" w:tplc="080A0005" w:tentative="1">
+      <w:start w:val="1"/>
+      <w:numFmt w:val="bullet"/>
+      <w:lvlText w:val=""/>
+      <w:lvlJc w:val="left"/>
+      <w:pPr>
+        <w:ind w:left="2220" w:hanging="360"/>
+      </w:pPr>
+      <w:rPr>
+        <w:rFonts w:ascii="Wingdings" w:hAnsi="Wingdings" w:hint="default"/>
+      </w:rPr>
+    </w:lvl>
+    <w:lvl w:ilvl="3" w:tplc="080A0001" w:tentative="1">
+      <w:start w:val="1"/>
+      <w:numFmt w:val="bullet"/>
+      <w:lvlText w:val=""/>
+      <w:lvlJc w:val="left"/>
+      <w:pPr>
+        <w:ind w:left="2940" w:hanging="360"/>
+      </w:pPr>
+      <w:rPr>
+        <w:rFonts w:ascii="Symbol" w:hAnsi="Symbol" w:hint="default"/>
+      </w:rPr>
+    </w:lvl>
+    <w:lvl w:ilvl="4" w:tplc="080A0003" w:tentative="1">
+      <w:start w:val="1"/>
+      <w:numFmt w:val="bullet"/>
+      <w:lvlText w:val="o"/>
+      <w:lvlJc w:val="left"/>
+      <w:pPr>
+        <w:ind w:left="3660" w:hanging="360"/>
+      </w:pPr>
+      <w:rPr>
+        <w:rFonts w:ascii="Courier New" w:hAnsi="Courier New" w:cs="Courier New" w:hint="default"/>
+      </w:rPr>
+    </w:lvl>
+    <w:lvl w:ilvl="5" w:tplc="080A0005" w:tentative="1">
+      <w:start w:val="1"/>
+      <w:numFmt w:val="bullet"/>
+      <w:lvlText w:val=""/>
+      <w:lvlJc w:val="left"/>
+      <w:pPr>
+        <w:ind w:left="4380" w:hanging="360"/>
+      </w:pPr>
+      <w:rPr>
+        <w:rFonts w:ascii="Wingdings" w:hAnsi="Wingdings" w:hint="default"/>
+      </w:rPr>
+    </w:lvl>
+    <w:lvl w:ilvl="6" w:tplc="080A0001" w:tentative="1">
+      <w:start w:val="1"/>
+      <w:numFmt w:val="bullet"/>
+      <w:lvlText w:val=""/>
+      <w:lvlJc w:val="left"/>
+      <w:pPr>
+        <w:ind w:left="5100" w:hanging="360"/>
+      </w:pPr>
+      <w:rPr>
+        <w:rFonts w:ascii="Symbol" w:hAnsi="Symbol" w:hint="default"/>
+      </w:rPr>
+    </w:lvl>
+    <w:lvl w:ilvl="7" w:tplc="080A0003" w:tentative="1">
+      <w:start w:val="1"/>
+      <w:numFmt w:val="bullet"/>
+      <w:lvlText w:val="o"/>
+      <w:lvlJc w:val="left"/>
+      <w:pPr>
+        <w:ind w:left="5820" w:hanging="360"/>
+      </w:pPr>
+      <w:rPr>
+        <w:rFonts w:ascii="Courier New" w:hAnsi="Courier New" w:cs="Courier New" w:hint="default"/>
+      </w:rPr>
+    </w:lvl>
+    <w:lvl w:ilvl="8" w:tplc="080A0005" w:tentative="1">
+      <w:start w:val="1"/>
+      <w:numFmt w:val="bullet"/>
+      <w:lvlText w:val=""/>
+      <w:lvlJc w:val="left"/>
+      <w:pPr>
+        <w:ind w:left="6540" w:hanging="360"/>
+      </w:pPr>
+      <w:rPr>
+        <w:rFonts w:ascii="Wingdings" w:hAnsi="Wingdings" w:hint="default"/>
+      </w:rPr>
+    </w:lvl>
+  </w:abstractNum>
+  <w:abstractNum w:abstractNumId="4" w15:restartNumberingAfterBreak="0">
+    <w:nsid w:val="338F4220"/>
+    <w:multiLevelType w:val="hybridMultilevel"/>
+    <w:tmpl w:val="F1FCE08C"/>
+    <w:lvl w:ilvl="0" w:tplc="080A0001">
+      <w:start w:val="1"/>
+      <w:numFmt w:val="bullet"/>
+      <w:lvlText w:val=""/>
+      <w:lvlJc w:val="left"/>
+      <w:pPr>
+        <w:ind w:left="720" w:hanging="360"/>
+      </w:pPr>
+      <w:rPr>
+        <w:rFonts w:ascii="Symbol" w:hAnsi="Symbol" w:hint="default"/>
+      </w:rPr>
+    </w:lvl>
+    <w:lvl w:ilvl="1" w:tplc="080A0003" w:tentative="1">
+      <w:start w:val="1"/>
+      <w:numFmt w:val="bullet"/>
+      <w:lvlText w:val="o"/>
+      <w:lvlJc w:val="left"/>
+      <w:pPr>
+        <w:ind w:left="1440" w:hanging="360"/>
+      </w:pPr>
+      <w:rPr>
+        <w:rFonts w:ascii="Courier New" w:hAnsi="Courier New" w:cs="Courier New" w:hint="default"/>
+      </w:rPr>
+    </w:lvl>
+    <w:lvl w:ilvl="2" w:tplc="080A0005" w:tentative="1">
+      <w:start w:val="1"/>
+      <w:numFmt w:val="bullet"/>
+      <w:lvlText w:val=""/>
+      <w:lvlJc w:val="left"/>
+      <w:pPr>
+        <w:ind w:left="2160" w:hanging="360"/>
+      </w:pPr>
+      <w:rPr>
+        <w:rFonts w:ascii="Wingdings" w:hAnsi="Wingdings" w:hint="default"/>
+      </w:rPr>
+    </w:lvl>
+    <w:lvl w:ilvl="3" w:tplc="080A0001" w:tentative="1">
+      <w:start w:val="1"/>
+      <w:numFmt w:val="bullet"/>
+      <w:lvlText w:val=""/>
+      <w:lvlJc w:val="left"/>
+      <w:pPr>
+        <w:ind w:left="2880" w:hanging="360"/>
+      </w:pPr>
+      <w:rPr>
+        <w:rFonts w:ascii="Symbol" w:hAnsi="Symbol" w:hint="default"/>
+      </w:rPr>
+    </w:lvl>
+    <w:lvl w:ilvl="4" w:tplc="080A0003" w:tentative="1">
+      <w:start w:val="1"/>
+      <w:numFmt w:val="bullet"/>
+      <w:lvlText w:val="o"/>
+      <w:lvlJc w:val="left"/>
+      <w:pPr>
+        <w:ind w:left="3600" w:hanging="360"/>
+      </w:pPr>
+      <w:rPr>
+        <w:rFonts w:ascii="Courier New" w:hAnsi="Courier New" w:cs="Courier New" w:hint="default"/>
+      </w:rPr>
+    </w:lvl>
+    <w:lvl w:ilvl="5" w:tplc="080A0005" w:tentative="1">
+      <w:start w:val="1"/>
+      <w:numFmt w:val="bullet"/>
+      <w:lvlText w:val=""/>
+      <w:lvlJc w:val="left"/>
+      <w:pPr>
+        <w:ind w:left="4320" w:hanging="360"/>
+      </w:pPr>
+      <w:rPr>
+        <w:rFonts w:ascii="Wingdings" w:hAnsi="Wingdings" w:hint="default"/>
+      </w:rPr>
+    </w:lvl>
+    <w:lvl w:ilvl="6" w:tplc="080A0001" w:tentative="1">
+      <w:start w:val="1"/>
+      <w:numFmt w:val="bullet"/>
+      <w:lvlText w:val=""/>
+      <w:lvlJc w:val="left"/>
+      <w:pPr>
+        <w:ind w:left="5040" w:hanging="360"/>
+      </w:pPr>
+      <w:rPr>
+        <w:rFonts w:ascii="Symbol" w:hAnsi="Symbol" w:hint="default"/>
+      </w:rPr>
+    </w:lvl>
+    <w:lvl w:ilvl="7" w:tplc="080A0003" w:tentative="1">
+      <w:start w:val="1"/>
+      <w:numFmt w:val="bullet"/>
+      <w:lvlText w:val="o"/>
+      <w:lvlJc w:val="left"/>
+      <w:pPr>
+        <w:ind w:left="5760" w:hanging="360"/>
+      </w:pPr>
+      <w:rPr>
+        <w:rFonts w:ascii="Courier New" w:hAnsi="Courier New" w:cs="Courier New" w:hint="default"/>
+      </w:rPr>
+    </w:lvl>
+    <w:lvl w:ilvl="8" w:tplc="080A0005" w:tentative="1">
+      <w:start w:val="1"/>
+      <w:numFmt w:val="bullet"/>
+      <w:lvlText w:val=""/>
+      <w:lvlJc w:val="left"/>
+      <w:pPr>
+        <w:ind w:left="6480" w:hanging="360"/>
+      </w:pPr>
+      <w:rPr>
+        <w:rFonts w:ascii="Wingdings" w:hAnsi="Wingdings" w:hint="default"/>
+      </w:rPr>
+    </w:lvl>
+  </w:abstractNum>
+  <w:abstractNum w:abstractNumId="5" w15:restartNumberingAfterBreak="0">
     <w:nsid w:val="376D095F"/>
     <w:multiLevelType w:val="hybridMultilevel"/>
     <w:tmpl w:val="4BA42360"/>
@@ -7436,7 +9109,7 @@
       </w:rPr>
     </w:lvl>
   </w:abstractNum>
-  <w:abstractNum w:abstractNumId="4">
+  <w:abstractNum w:abstractNumId="6" w15:restartNumberingAfterBreak="0">
     <w:nsid w:val="5BB571DD"/>
     <w:multiLevelType w:val="hybridMultilevel"/>
     <w:tmpl w:val="56AA108E"/>
@@ -7549,7 +9222,7 @@
       </w:rPr>
     </w:lvl>
   </w:abstractNum>
-  <w:abstractNum w:abstractNumId="5">
+  <w:abstractNum w:abstractNumId="7" w15:restartNumberingAfterBreak="0">
     <w:nsid w:val="7C994F4D"/>
     <w:multiLevelType w:val="multilevel"/>
     <w:tmpl w:val="FD3EE86C"/>
@@ -7702,13 +9375,13 @@
     <w:abstractNumId w:val="0"/>
   </w:num>
   <w:num w:numId="2">
+    <w:abstractNumId w:val="7"/>
+  </w:num>
+  <w:num w:numId="3">
     <w:abstractNumId w:val="5"/>
   </w:num>
-  <w:num w:numId="3">
-    <w:abstractNumId w:val="3"/>
-  </w:num>
   <w:num w:numId="4">
-    <w:abstractNumId w:val="4"/>
+    <w:abstractNumId w:val="6"/>
   </w:num>
   <w:num w:numId="5">
     <w:abstractNumId w:val="2"/>
@@ -7716,11 +9389,17 @@
   <w:num w:numId="6">
     <w:abstractNumId w:val="1"/>
   </w:num>
+  <w:num w:numId="7">
+    <w:abstractNumId w:val="3"/>
+  </w:num>
+  <w:num w:numId="8">
+    <w:abstractNumId w:val="4"/>
+  </w:num>
 </w:numbering>
 </file>
 
 <file path=word/styles.xml><?xml version="1.0" encoding="utf-8"?>
-<w:styles xmlns:mc="http://schemas.openxmlformats.org/markup-compatibility/2006" xmlns:r="http://schemas.openxmlformats.org/officeDocument/2006/relationships" xmlns:w="http://schemas.openxmlformats.org/wordprocessingml/2006/main" xmlns:w14="http://schemas.microsoft.com/office/word/2010/wordml" xmlns:w15="http://schemas.microsoft.com/office/word/2012/wordml" mc:Ignorable="w14 w15">
+<w:styles xmlns:mc="http://schemas.openxmlformats.org/markup-compatibility/2006" xmlns:r="http://schemas.openxmlformats.org/officeDocument/2006/relationships" xmlns:w="http://schemas.openxmlformats.org/wordprocessingml/2006/main" xmlns:w14="http://schemas.microsoft.com/office/word/2010/wordml" xmlns:w15="http://schemas.microsoft.com/office/word/2012/wordml" xmlns:w16cid="http://schemas.microsoft.com/office/word/2016/wordml/cid" xmlns:w16se="http://schemas.microsoft.com/office/word/2015/wordml/symex" mc:Ignorable="w14 w15 w16se w16cid">
   <w:docDefaults>
     <w:rPrDefault>
       <w:rPr>
@@ -7732,7 +9411,7 @@
     </w:rPrDefault>
     <w:pPrDefault/>
   </w:docDefaults>
-  <w:latentStyles w:defLockedState="0" w:defUIPriority="99" w:defSemiHidden="0" w:defUnhideWhenUsed="0" w:defQFormat="0" w:count="382">
+  <w:latentStyles w:defLockedState="0" w:defUIPriority="99" w:defSemiHidden="0" w:defUnhideWhenUsed="0" w:defQFormat="0" w:count="375">
     <w:lsdException w:name="Normal" w:uiPriority="0" w:qFormat="1"/>
     <w:lsdException w:name="heading 1" w:uiPriority="9" w:qFormat="1"/>
     <w:lsdException w:name="heading 2" w:semiHidden="1" w:uiPriority="9" w:unhideWhenUsed="1" w:qFormat="1"/>
@@ -7889,15 +9568,6 @@
     <w:lsdException w:name="Balloon Text" w:semiHidden="1" w:unhideWhenUsed="1"/>
     <w:lsdException w:name="Table Grid" w:uiPriority="59"/>
     <w:lsdException w:name="Table Theme" w:semiHidden="1" w:unhideWhenUsed="1"/>
-    <w:lsdException w:name="Note Level 1" w:semiHidden="1" w:unhideWhenUsed="1"/>
-    <w:lsdException w:name="Note Level 2" w:semiHidden="1" w:unhideWhenUsed="1"/>
-    <w:lsdException w:name="Note Level 3" w:semiHidden="1" w:unhideWhenUsed="1"/>
-    <w:lsdException w:name="Note Level 4" w:semiHidden="1" w:unhideWhenUsed="1"/>
-    <w:lsdException w:name="Note Level 5" w:semiHidden="1" w:unhideWhenUsed="1"/>
-    <w:lsdException w:name="Note Level 6" w:semiHidden="1" w:unhideWhenUsed="1"/>
-    <w:lsdException w:name="Note Level 7" w:semiHidden="1" w:unhideWhenUsed="1"/>
-    <w:lsdException w:name="Note Level 8" w:semiHidden="1" w:unhideWhenUsed="1"/>
-    <w:lsdException w:name="Note Level 9" w:semiHidden="1" w:unhideWhenUsed="1"/>
     <w:lsdException w:name="Placeholder Text" w:semiHidden="1"/>
     <w:lsdException w:name="No Spacing" w:uiPriority="1" w:qFormat="1"/>
     <w:lsdException w:name="Light Shading" w:uiPriority="60"/>
@@ -8188,7 +9858,6 @@
     <w:uiPriority w:val="59"/>
     <w:rsid w:val="00AA3549"/>
     <w:tblPr>
-      <w:tblInd w:w="0" w:type="dxa"/>
       <w:tblBorders>
         <w:top w:val="single" w:sz="4" w:space="0" w:color="auto"/>
         <w:left w:val="single" w:sz="4" w:space="0" w:color="auto"/>
@@ -8197,12 +9866,6 @@
         <w:insideH w:val="single" w:sz="4" w:space="0" w:color="auto"/>
         <w:insideV w:val="single" w:sz="4" w:space="0" w:color="auto"/>
       </w:tblBorders>
-      <w:tblCellMar>
-        <w:top w:w="0" w:type="dxa"/>
-        <w:left w:w="108" w:type="dxa"/>
-        <w:bottom w:w="0" w:type="dxa"/>
-        <w:right w:w="108" w:type="dxa"/>
-      </w:tblCellMar>
     </w:tblPr>
   </w:style>
   <w:style w:type="paragraph" w:styleId="Sinespaciado">
@@ -8269,7 +9932,6 @@
     <w:tblPr>
       <w:tblStyleRowBandSize w:val="1"/>
       <w:tblStyleColBandSize w:val="1"/>
-      <w:tblInd w:w="0" w:type="dxa"/>
       <w:tblBorders>
         <w:top w:val="single" w:sz="4" w:space="0" w:color="B8CCE4" w:themeColor="accent1" w:themeTint="66"/>
         <w:left w:val="single" w:sz="4" w:space="0" w:color="B8CCE4" w:themeColor="accent1" w:themeTint="66"/>
@@ -8278,12 +9940,6 @@
         <w:insideH w:val="single" w:sz="4" w:space="0" w:color="B8CCE4" w:themeColor="accent1" w:themeTint="66"/>
         <w:insideV w:val="single" w:sz="4" w:space="0" w:color="B8CCE4" w:themeColor="accent1" w:themeTint="66"/>
       </w:tblBorders>
-      <w:tblCellMar>
-        <w:top w:w="0" w:type="dxa"/>
-        <w:left w:w="108" w:type="dxa"/>
-        <w:bottom w:w="0" w:type="dxa"/>
-        <w:right w:w="108" w:type="dxa"/>
-      </w:tblCellMar>
     </w:tblPr>
     <w:tblStylePr w:type="firstRow">
       <w:rPr>
@@ -8322,7 +9978,7 @@
       </w:rPr>
     </w:tblStylePr>
   </w:style>
-  <w:style w:type="table" w:styleId="Tabladecuadrcula1clara-nfasis2">
+  <w:style w:type="table" w:styleId="Tabladecuadrcula1Claro-nfasis2">
     <w:name w:val="Grid Table 1 Light Accent 2"/>
     <w:basedOn w:val="Tablanormal"/>
     <w:uiPriority w:val="46"/>
@@ -8330,7 +9986,6 @@
     <w:tblPr>
       <w:tblStyleRowBandSize w:val="1"/>
       <w:tblStyleColBandSize w:val="1"/>
-      <w:tblInd w:w="0" w:type="dxa"/>
       <w:tblBorders>
         <w:top w:val="single" w:sz="4" w:space="0" w:color="E5B8B7" w:themeColor="accent2" w:themeTint="66"/>
         <w:left w:val="single" w:sz="4" w:space="0" w:color="E5B8B7" w:themeColor="accent2" w:themeTint="66"/>
@@ -8339,12 +9994,6 @@
         <w:insideH w:val="single" w:sz="4" w:space="0" w:color="E5B8B7" w:themeColor="accent2" w:themeTint="66"/>
         <w:insideV w:val="single" w:sz="4" w:space="0" w:color="E5B8B7" w:themeColor="accent2" w:themeTint="66"/>
       </w:tblBorders>
-      <w:tblCellMar>
-        <w:top w:w="0" w:type="dxa"/>
-        <w:left w:w="108" w:type="dxa"/>
-        <w:bottom w:w="0" w:type="dxa"/>
-        <w:right w:w="108" w:type="dxa"/>
-      </w:tblCellMar>
     </w:tblPr>
     <w:tblStylePr w:type="firstRow">
       <w:rPr>
@@ -8391,7 +10040,6 @@
     <w:tblPr>
       <w:tblStyleRowBandSize w:val="1"/>
       <w:tblStyleColBandSize w:val="1"/>
-      <w:tblInd w:w="0" w:type="dxa"/>
       <w:tblBorders>
         <w:top w:val="single" w:sz="4" w:space="0" w:color="D6E3BC" w:themeColor="accent3" w:themeTint="66"/>
         <w:left w:val="single" w:sz="4" w:space="0" w:color="D6E3BC" w:themeColor="accent3" w:themeTint="66"/>
@@ -8400,12 +10048,6 @@
         <w:insideH w:val="single" w:sz="4" w:space="0" w:color="D6E3BC" w:themeColor="accent3" w:themeTint="66"/>
         <w:insideV w:val="single" w:sz="4" w:space="0" w:color="D6E3BC" w:themeColor="accent3" w:themeTint="66"/>
       </w:tblBorders>
-      <w:tblCellMar>
-        <w:top w:w="0" w:type="dxa"/>
-        <w:left w:w="108" w:type="dxa"/>
-        <w:bottom w:w="0" w:type="dxa"/>
-        <w:right w:w="108" w:type="dxa"/>
-      </w:tblCellMar>
     </w:tblPr>
     <w:tblStylePr w:type="firstRow">
       <w:rPr>
@@ -8452,7 +10094,6 @@
     <w:tblPr>
       <w:tblStyleRowBandSize w:val="1"/>
       <w:tblStyleColBandSize w:val="1"/>
-      <w:tblInd w:w="0" w:type="dxa"/>
       <w:tblBorders>
         <w:top w:val="single" w:sz="4" w:space="0" w:color="CCC0D9" w:themeColor="accent4" w:themeTint="66"/>
         <w:left w:val="single" w:sz="4" w:space="0" w:color="CCC0D9" w:themeColor="accent4" w:themeTint="66"/>
@@ -8461,12 +10102,6 @@
         <w:insideH w:val="single" w:sz="4" w:space="0" w:color="CCC0D9" w:themeColor="accent4" w:themeTint="66"/>
         <w:insideV w:val="single" w:sz="4" w:space="0" w:color="CCC0D9" w:themeColor="accent4" w:themeTint="66"/>
       </w:tblBorders>
-      <w:tblCellMar>
-        <w:top w:w="0" w:type="dxa"/>
-        <w:left w:w="108" w:type="dxa"/>
-        <w:bottom w:w="0" w:type="dxa"/>
-        <w:right w:w="108" w:type="dxa"/>
-      </w:tblCellMar>
     </w:tblPr>
     <w:tblStylePr w:type="firstRow">
       <w:rPr>
@@ -8513,7 +10148,6 @@
     <w:tblPr>
       <w:tblStyleRowBandSize w:val="1"/>
       <w:tblStyleColBandSize w:val="1"/>
-      <w:tblInd w:w="0" w:type="dxa"/>
       <w:tblBorders>
         <w:top w:val="single" w:sz="4" w:space="0" w:color="D99594" w:themeColor="accent2" w:themeTint="99"/>
         <w:left w:val="single" w:sz="4" w:space="0" w:color="D99594" w:themeColor="accent2" w:themeTint="99"/>
@@ -8522,12 +10156,6 @@
         <w:insideH w:val="single" w:sz="4" w:space="0" w:color="D99594" w:themeColor="accent2" w:themeTint="99"/>
         <w:insideV w:val="single" w:sz="4" w:space="0" w:color="D99594" w:themeColor="accent2" w:themeTint="99"/>
       </w:tblBorders>
-      <w:tblCellMar>
-        <w:top w:w="0" w:type="dxa"/>
-        <w:left w:w="108" w:type="dxa"/>
-        <w:bottom w:w="0" w:type="dxa"/>
-        <w:right w:w="108" w:type="dxa"/>
-      </w:tblCellMar>
     </w:tblPr>
     <w:tblStylePr w:type="firstRow">
       <w:rPr>
@@ -8653,7 +10281,6 @@
     <w:tblPr>
       <w:tblStyleRowBandSize w:val="1"/>
       <w:tblStyleColBandSize w:val="1"/>
-      <w:tblInd w:w="0" w:type="dxa"/>
       <w:tblBorders>
         <w:top w:val="single" w:sz="4" w:space="0" w:color="FFFFFF" w:themeColor="background1"/>
         <w:left w:val="single" w:sz="4" w:space="0" w:color="FFFFFF" w:themeColor="background1"/>
@@ -8662,12 +10289,6 @@
         <w:insideH w:val="single" w:sz="4" w:space="0" w:color="FFFFFF" w:themeColor="background1"/>
         <w:insideV w:val="single" w:sz="4" w:space="0" w:color="FFFFFF" w:themeColor="background1"/>
       </w:tblBorders>
-      <w:tblCellMar>
-        <w:top w:w="0" w:type="dxa"/>
-        <w:left w:w="108" w:type="dxa"/>
-        <w:bottom w:w="0" w:type="dxa"/>
-        <w:right w:w="108" w:type="dxa"/>
-      </w:tblCellMar>
     </w:tblPr>
     <w:tcPr>
       <w:shd w:val="clear" w:color="auto" w:fill="EAF1DD" w:themeFill="accent3" w:themeFillTint="33"/>
@@ -8763,7 +10384,6 @@
     <w:tblPr>
       <w:tblStyleRowBandSize w:val="1"/>
       <w:tblStyleColBandSize w:val="1"/>
-      <w:tblInd w:w="0" w:type="dxa"/>
       <w:tblBorders>
         <w:top w:val="single" w:sz="4" w:space="0" w:color="FFFFFF" w:themeColor="background1"/>
         <w:left w:val="single" w:sz="4" w:space="0" w:color="FFFFFF" w:themeColor="background1"/>
@@ -8772,12 +10392,6 @@
         <w:insideH w:val="single" w:sz="4" w:space="0" w:color="FFFFFF" w:themeColor="background1"/>
         <w:insideV w:val="single" w:sz="4" w:space="0" w:color="FFFFFF" w:themeColor="background1"/>
       </w:tblBorders>
-      <w:tblCellMar>
-        <w:top w:w="0" w:type="dxa"/>
-        <w:left w:w="108" w:type="dxa"/>
-        <w:bottom w:w="0" w:type="dxa"/>
-        <w:right w:w="108" w:type="dxa"/>
-      </w:tblCellMar>
     </w:tblPr>
     <w:tcPr>
       <w:shd w:val="clear" w:color="auto" w:fill="FDE9D9" w:themeFill="accent6" w:themeFillTint="33"/>
@@ -8876,13 +10490,6 @@
     <w:tblPr>
       <w:tblStyleRowBandSize w:val="1"/>
       <w:tblStyleColBandSize w:val="1"/>
-      <w:tblInd w:w="0" w:type="dxa"/>
-      <w:tblCellMar>
-        <w:top w:w="0" w:type="dxa"/>
-        <w:left w:w="108" w:type="dxa"/>
-        <w:bottom w:w="0" w:type="dxa"/>
-        <w:right w:w="108" w:type="dxa"/>
-      </w:tblCellMar>
     </w:tblPr>
     <w:tblStylePr w:type="firstRow">
       <w:rPr>

</xml_diff>